<commit_message>
Edited formatting of project final plan
</commit_message>
<xml_diff>
--- a/Documentation/ProjectPlanFinal.docx
+++ b/Documentation/ProjectPlanFinal.docx
@@ -183,19 +183,27 @@
           <w:szCs w:val="24"/>
           <w:lang w:val="nl-NL"/>
         </w:rPr>
-        <w:t xml:space="preserve">Joran van de </w:t>
-      </w:r>
-      <w:proofErr w:type="spellStart"/>
-      <w:r>
+        <w:t xml:space="preserve">Joran van de Moosdjik - </w:t>
+      </w:r>
+      <w:r>
+        <w:rPr>
+          <w:rFonts w:ascii="Times New Roman" w:hAnsi="Times New Roman" w:cs="Times New Roman"/>
+          <w:sz w:val="24"/>
+          <w:szCs w:val="24"/>
+        </w:rPr>
+        <w:t>4220923</w:t>
+      </w:r>
+    </w:p>
+    <w:p>
+      <w:pPr>
+        <w:jc w:val="center"/>
         <w:rPr>
           <w:rFonts w:ascii="Times New Roman" w:hAnsi="Times New Roman" w:cs="Times New Roman"/>
           <w:sz w:val="24"/>
           <w:szCs w:val="24"/>
           <w:lang w:val="nl-NL"/>
         </w:rPr>
-        <w:t>Moosdjik</w:t>
-      </w:r>
-      <w:proofErr w:type="spellEnd"/>
+      </w:pPr>
       <w:r>
         <w:rPr>
           <w:rFonts w:ascii="Times New Roman" w:hAnsi="Times New Roman" w:cs="Times New Roman"/>
@@ -203,15 +211,7 @@
           <w:szCs w:val="24"/>
           <w:lang w:val="nl-NL"/>
         </w:rPr>
-        <w:t xml:space="preserve"> - </w:t>
-      </w:r>
-      <w:r>
-        <w:rPr>
-          <w:rFonts w:ascii="Times New Roman" w:hAnsi="Times New Roman" w:cs="Times New Roman"/>
-          <w:sz w:val="24"/>
-          <w:szCs w:val="24"/>
-        </w:rPr>
-        <w:t>4220923</w:t>
+        <w:t>Jordy Rutjens - 3946975</w:t>
       </w:r>
     </w:p>
     <w:p>
@@ -221,65 +221,15 @@
           <w:rFonts w:ascii="Times New Roman" w:hAnsi="Times New Roman" w:cs="Times New Roman"/>
           <w:sz w:val="24"/>
           <w:szCs w:val="24"/>
-          <w:lang w:val="nl-NL"/>
-        </w:rPr>
-      </w:pPr>
-      <w:r>
-        <w:rPr>
-          <w:rFonts w:ascii="Times New Roman" w:hAnsi="Times New Roman" w:cs="Times New Roman"/>
-          <w:sz w:val="24"/>
-          <w:szCs w:val="24"/>
-          <w:lang w:val="nl-NL"/>
-        </w:rPr>
-        <w:t xml:space="preserve">Jordy </w:t>
-      </w:r>
-      <w:proofErr w:type="spellStart"/>
-      <w:r>
-        <w:rPr>
-          <w:rFonts w:ascii="Times New Roman" w:hAnsi="Times New Roman" w:cs="Times New Roman"/>
-          <w:sz w:val="24"/>
-          <w:szCs w:val="24"/>
-          <w:lang w:val="nl-NL"/>
-        </w:rPr>
-        <w:t>Rutjens</w:t>
-      </w:r>
-      <w:proofErr w:type="spellEnd"/>
-      <w:r>
-        <w:rPr>
-          <w:rFonts w:ascii="Times New Roman" w:hAnsi="Times New Roman" w:cs="Times New Roman"/>
-          <w:sz w:val="24"/>
-          <w:szCs w:val="24"/>
-          <w:lang w:val="nl-NL"/>
-        </w:rPr>
-        <w:t xml:space="preserve"> - 3946975</w:t>
-      </w:r>
-    </w:p>
-    <w:p>
-      <w:pPr>
-        <w:jc w:val="center"/>
-        <w:rPr>
-          <w:rFonts w:ascii="Times New Roman" w:hAnsi="Times New Roman" w:cs="Times New Roman"/>
-          <w:sz w:val="24"/>
-          <w:szCs w:val="24"/>
-        </w:rPr>
-      </w:pPr>
-      <w:proofErr w:type="spellStart"/>
-      <w:r>
-        <w:rPr>
-          <w:rFonts w:ascii="Times New Roman" w:hAnsi="Times New Roman" w:cs="Times New Roman"/>
-          <w:sz w:val="24"/>
-          <w:szCs w:val="24"/>
-        </w:rPr>
-        <w:t>Shanessa</w:t>
-      </w:r>
-      <w:proofErr w:type="spellEnd"/>
-      <w:r>
-        <w:rPr>
-          <w:rFonts w:ascii="Times New Roman" w:hAnsi="Times New Roman" w:cs="Times New Roman"/>
-          <w:sz w:val="24"/>
-          <w:szCs w:val="24"/>
-        </w:rPr>
-        <w:t xml:space="preserve"> </w:t>
+        </w:rPr>
+      </w:pPr>
+      <w:r>
+        <w:rPr>
+          <w:rFonts w:ascii="Times New Roman" w:hAnsi="Times New Roman" w:cs="Times New Roman"/>
+          <w:sz w:val="24"/>
+          <w:szCs w:val="24"/>
+        </w:rPr>
+        <w:t xml:space="preserve">Shanessa </w:t>
       </w:r>
       <w:proofErr w:type="spellStart"/>
       <w:r>
@@ -887,17 +837,7 @@
                 <w:sz w:val="24"/>
                 <w:szCs w:val="24"/>
               </w:rPr>
-              <w:t xml:space="preserve">Problem </w:t>
-            </w:r>
-            <w:r>
-              <w:rPr>
-                <w:rStyle w:val="Hyperlink"/>
-                <w:rFonts w:ascii="Times New Roman" w:hAnsi="Times New Roman"/>
-                <w:noProof/>
-                <w:sz w:val="24"/>
-                <w:szCs w:val="24"/>
-              </w:rPr>
-              <w:t>Solution</w:t>
+              <w:t>Problem Solution</w:t>
             </w:r>
             <w:r>
               <w:rPr>
@@ -908,15 +848,6 @@
                 <w:szCs w:val="24"/>
               </w:rPr>
               <w:tab/>
-            </w:r>
-            <w:r>
-              <w:rPr>
-                <w:rFonts w:ascii="Times New Roman" w:hAnsi="Times New Roman"/>
-                <w:noProof/>
-                <w:webHidden/>
-                <w:sz w:val="24"/>
-                <w:szCs w:val="24"/>
-              </w:rPr>
               <w:t>4</w:t>
             </w:r>
           </w:hyperlink>
@@ -998,15 +929,6 @@
                 <w:szCs w:val="24"/>
               </w:rPr>
               <w:tab/>
-            </w:r>
-            <w:r>
-              <w:rPr>
-                <w:rFonts w:ascii="Times New Roman" w:hAnsi="Times New Roman"/>
-                <w:noProof/>
-                <w:webHidden/>
-                <w:sz w:val="24"/>
-                <w:szCs w:val="24"/>
-              </w:rPr>
               <w:t>5</w:t>
             </w:r>
           </w:hyperlink>
@@ -1043,15 +965,6 @@
                 <w:szCs w:val="24"/>
               </w:rPr>
               <w:tab/>
-            </w:r>
-            <w:r>
-              <w:rPr>
-                <w:rFonts w:ascii="Times New Roman" w:hAnsi="Times New Roman"/>
-                <w:noProof/>
-                <w:webHidden/>
-                <w:sz w:val="24"/>
-                <w:szCs w:val="24"/>
-              </w:rPr>
               <w:t>6</w:t>
             </w:r>
           </w:hyperlink>
@@ -1088,15 +1001,6 @@
                 <w:szCs w:val="24"/>
               </w:rPr>
               <w:tab/>
-            </w:r>
-            <w:r>
-              <w:rPr>
-                <w:rFonts w:ascii="Times New Roman" w:hAnsi="Times New Roman"/>
-                <w:noProof/>
-                <w:webHidden/>
-                <w:sz w:val="24"/>
-                <w:szCs w:val="24"/>
-              </w:rPr>
               <w:t>6</w:t>
             </w:r>
           </w:hyperlink>
@@ -1300,70 +1204,11 @@
     </w:p>
     <w:p>
       <w:pPr>
-        <w:jc w:val="both"/>
-        <w:rPr>
-          <w:rFonts w:ascii="Times New Roman" w:hAnsi="Times New Roman" w:cs="Times New Roman"/>
-          <w:sz w:val="24"/>
-          <w:szCs w:val="24"/>
-        </w:rPr>
-      </w:pPr>
-    </w:p>
-    <w:p>
-      <w:pPr>
-        <w:jc w:val="both"/>
-        <w:rPr>
-          <w:rFonts w:ascii="Times New Roman" w:hAnsi="Times New Roman" w:cs="Times New Roman"/>
-          <w:sz w:val="24"/>
-          <w:szCs w:val="24"/>
-        </w:rPr>
-      </w:pPr>
-    </w:p>
-    <w:p>
-      <w:pPr>
-        <w:jc w:val="both"/>
-        <w:rPr>
-          <w:rFonts w:ascii="Times New Roman" w:hAnsi="Times New Roman" w:cs="Times New Roman"/>
-          <w:sz w:val="24"/>
-          <w:szCs w:val="24"/>
-        </w:rPr>
-      </w:pPr>
-    </w:p>
-    <w:p>
-      <w:pPr>
-        <w:jc w:val="both"/>
-        <w:rPr>
-          <w:rFonts w:ascii="Times New Roman" w:hAnsi="Times New Roman" w:cs="Times New Roman"/>
-          <w:sz w:val="24"/>
-          <w:szCs w:val="24"/>
-        </w:rPr>
-      </w:pPr>
-    </w:p>
-    <w:p>
-      <w:pPr>
-        <w:jc w:val="both"/>
-        <w:rPr>
-          <w:rFonts w:ascii="Times New Roman" w:hAnsi="Times New Roman" w:cs="Times New Roman"/>
-          <w:sz w:val="24"/>
-          <w:szCs w:val="24"/>
-        </w:rPr>
-      </w:pPr>
-    </w:p>
-    <w:p>
-      <w:pPr>
-        <w:jc w:val="both"/>
-        <w:rPr>
-          <w:rFonts w:ascii="Times New Roman" w:hAnsi="Times New Roman" w:cs="Times New Roman"/>
-          <w:sz w:val="24"/>
-          <w:szCs w:val="24"/>
-        </w:rPr>
-      </w:pPr>
-    </w:p>
-    <w:p>
-      <w:pPr>
         <w:pStyle w:val="Heading1"/>
       </w:pPr>
       <w:bookmarkStart w:id="0" w:name="_Toc64990200"/>
       <w:r>
+        <w:lastRenderedPageBreak/>
         <w:t>Client</w:t>
       </w:r>
       <w:bookmarkEnd w:id="0"/>
@@ -1387,7 +1232,25 @@
           <w:sz w:val="24"/>
           <w:szCs w:val="24"/>
         </w:rPr>
-        <w:t xml:space="preserve">For this project, we will make an application for hardware store name “Media Bazaar”. They just open their first shop in Eindhoven. It’s funded by the parent company called “Jupiter”. </w:t>
+        <w:t xml:space="preserve">For this project, we will make an application for hardware store name “Media Bazaar”. They just open their first shop in Eindhoven. </w:t>
+      </w:r>
+      <w:proofErr w:type="gramStart"/>
+      <w:r>
+        <w:rPr>
+          <w:rFonts w:ascii="Times New Roman" w:hAnsi="Times New Roman" w:cs="Times New Roman"/>
+          <w:sz w:val="24"/>
+          <w:szCs w:val="24"/>
+        </w:rPr>
+        <w:t>It’s</w:t>
+      </w:r>
+      <w:proofErr w:type="gramEnd"/>
+      <w:r>
+        <w:rPr>
+          <w:rFonts w:ascii="Times New Roman" w:hAnsi="Times New Roman" w:cs="Times New Roman"/>
+          <w:sz w:val="24"/>
+          <w:szCs w:val="24"/>
+        </w:rPr>
+        <w:t xml:space="preserve"> funded by the parent company called “Jupiter”. </w:t>
       </w:r>
       <w:r>
         <w:rPr>
@@ -1396,25 +1259,55 @@
           <w:szCs w:val="24"/>
           <w:lang w:eastAsia="en-ID"/>
         </w:rPr>
-        <w:t>The client would be represented by our class mentor, Mr. Frank de Lepper. All of our questions about company structure and client preferences would be directed towards him.</w:t>
-      </w:r>
-    </w:p>
-    <w:p>
-      <w:pPr>
-        <w:jc w:val="both"/>
-        <w:rPr>
-          <w:rFonts w:ascii="Times New Roman" w:hAnsi="Times New Roman" w:cs="Times New Roman"/>
-          <w:sz w:val="24"/>
-          <w:szCs w:val="24"/>
-        </w:rPr>
-      </w:pPr>
-      <w:r>
-        <w:rPr>
-          <w:rFonts w:ascii="Times New Roman" w:hAnsi="Times New Roman" w:cs="Times New Roman"/>
-          <w:sz w:val="24"/>
-          <w:szCs w:val="24"/>
-        </w:rPr>
-        <w:t>First we contact the client about his preferences through the Client Meeting on Wednesday, 10</w:t>
+        <w:t xml:space="preserve">The client would be represented by our class mentor, Mr. Frank de Lepper. </w:t>
+      </w:r>
+      <w:proofErr w:type="gramStart"/>
+      <w:r>
+        <w:rPr>
+          <w:rFonts w:ascii="Times New Roman" w:eastAsia="Times New Roman" w:hAnsi="Times New Roman" w:cs="Times New Roman"/>
+          <w:sz w:val="24"/>
+          <w:szCs w:val="24"/>
+          <w:lang w:eastAsia="en-ID"/>
+        </w:rPr>
+        <w:t>All of</w:t>
+      </w:r>
+      <w:proofErr w:type="gramEnd"/>
+      <w:r>
+        <w:rPr>
+          <w:rFonts w:ascii="Times New Roman" w:eastAsia="Times New Roman" w:hAnsi="Times New Roman" w:cs="Times New Roman"/>
+          <w:sz w:val="24"/>
+          <w:szCs w:val="24"/>
+          <w:lang w:eastAsia="en-ID"/>
+        </w:rPr>
+        <w:t xml:space="preserve"> our questions about company structure and client preferences would be directed towards him.</w:t>
+      </w:r>
+    </w:p>
+    <w:p>
+      <w:pPr>
+        <w:jc w:val="both"/>
+        <w:rPr>
+          <w:rFonts w:ascii="Times New Roman" w:hAnsi="Times New Roman" w:cs="Times New Roman"/>
+          <w:sz w:val="24"/>
+          <w:szCs w:val="24"/>
+        </w:rPr>
+      </w:pPr>
+      <w:proofErr w:type="gramStart"/>
+      <w:r>
+        <w:rPr>
+          <w:rFonts w:ascii="Times New Roman" w:hAnsi="Times New Roman" w:cs="Times New Roman"/>
+          <w:sz w:val="24"/>
+          <w:szCs w:val="24"/>
+        </w:rPr>
+        <w:t>First</w:t>
+      </w:r>
+      <w:proofErr w:type="gramEnd"/>
+      <w:r>
+        <w:rPr>
+          <w:rFonts w:ascii="Times New Roman" w:hAnsi="Times New Roman" w:cs="Times New Roman"/>
+          <w:sz w:val="24"/>
+          <w:szCs w:val="24"/>
+        </w:rPr>
+        <w:t xml:space="preserve"> we contact the client about his preferences through the Client Meeting on Wednesday, 10</w:t>
       </w:r>
       <w:r>
         <w:rPr>
@@ -1468,7 +1361,25 @@
           <w:sz w:val="24"/>
           <w:szCs w:val="24"/>
         </w:rPr>
-        <w:t>The client has hired the services of a software developer team in order to solve their problem.  This team will be fully represented by our group.</w:t>
+        <w:t xml:space="preserve">The client has hired the services of a software developer team </w:t>
+      </w:r>
+      <w:proofErr w:type="gramStart"/>
+      <w:r>
+        <w:rPr>
+          <w:rFonts w:ascii="Times New Roman" w:hAnsi="Times New Roman" w:cs="Times New Roman"/>
+          <w:sz w:val="24"/>
+          <w:szCs w:val="24"/>
+        </w:rPr>
+        <w:t>in order to</w:t>
+      </w:r>
+      <w:proofErr w:type="gramEnd"/>
+      <w:r>
+        <w:rPr>
+          <w:rFonts w:ascii="Times New Roman" w:hAnsi="Times New Roman" w:cs="Times New Roman"/>
+          <w:sz w:val="24"/>
+          <w:szCs w:val="24"/>
+        </w:rPr>
+        <w:t xml:space="preserve"> solve their problem.  This team will be fully represented by our group.</w:t>
       </w:r>
     </w:p>
     <w:p>
@@ -1612,15 +1523,87 @@
           <w:sz w:val="24"/>
           <w:szCs w:val="24"/>
         </w:rPr>
-        <w:t>In this current situation there’re few things that influence our project. The first thing is Covid-19, Covid-19 really effect to our project because we need to find other solution to work in a group. We can’t meet each other during this situation but we still need to make everything work as normal. Because this is the first store that they’re open in Eindhoven we need to make everything from the start, there</w:t>
-      </w:r>
-      <w:r>
-        <w:rPr>
-          <w:rFonts w:ascii="Times New Roman" w:hAnsi="Times New Roman" w:cs="Times New Roman"/>
-          <w:sz w:val="24"/>
-          <w:szCs w:val="24"/>
-        </w:rPr>
-        <w:t>’s no online system at all. There’s also others group</w:t>
+        <w:t xml:space="preserve">In this current situation </w:t>
+      </w:r>
+      <w:proofErr w:type="gramStart"/>
+      <w:r>
+        <w:rPr>
+          <w:rFonts w:ascii="Times New Roman" w:hAnsi="Times New Roman" w:cs="Times New Roman"/>
+          <w:sz w:val="24"/>
+          <w:szCs w:val="24"/>
+        </w:rPr>
+        <w:t>there’re</w:t>
+      </w:r>
+      <w:proofErr w:type="gramEnd"/>
+      <w:r>
+        <w:rPr>
+          <w:rFonts w:ascii="Times New Roman" w:hAnsi="Times New Roman" w:cs="Times New Roman"/>
+          <w:sz w:val="24"/>
+          <w:szCs w:val="24"/>
+        </w:rPr>
+        <w:t xml:space="preserve"> few things that influence our project. The first thing is Covid-19, Covid-19 really effect to our project because we need to find other solution to work in a group. We </w:t>
+      </w:r>
+      <w:proofErr w:type="gramStart"/>
+      <w:r>
+        <w:rPr>
+          <w:rFonts w:ascii="Times New Roman" w:hAnsi="Times New Roman" w:cs="Times New Roman"/>
+          <w:sz w:val="24"/>
+          <w:szCs w:val="24"/>
+        </w:rPr>
+        <w:t>can’t</w:t>
+      </w:r>
+      <w:proofErr w:type="gramEnd"/>
+      <w:r>
+        <w:rPr>
+          <w:rFonts w:ascii="Times New Roman" w:hAnsi="Times New Roman" w:cs="Times New Roman"/>
+          <w:sz w:val="24"/>
+          <w:szCs w:val="24"/>
+        </w:rPr>
+        <w:t xml:space="preserve"> meet each other during this situation but we still need to make everything work as normal. Because this is the first store that </w:t>
+      </w:r>
+      <w:proofErr w:type="gramStart"/>
+      <w:r>
+        <w:rPr>
+          <w:rFonts w:ascii="Times New Roman" w:hAnsi="Times New Roman" w:cs="Times New Roman"/>
+          <w:sz w:val="24"/>
+          <w:szCs w:val="24"/>
+        </w:rPr>
+        <w:t>they’re</w:t>
+      </w:r>
+      <w:proofErr w:type="gramEnd"/>
+      <w:r>
+        <w:rPr>
+          <w:rFonts w:ascii="Times New Roman" w:hAnsi="Times New Roman" w:cs="Times New Roman"/>
+          <w:sz w:val="24"/>
+          <w:szCs w:val="24"/>
+        </w:rPr>
+        <w:t xml:space="preserve"> open in Eindhoven we need to make everything from the start, there</w:t>
+      </w:r>
+      <w:r>
+        <w:rPr>
+          <w:rFonts w:ascii="Times New Roman" w:hAnsi="Times New Roman" w:cs="Times New Roman"/>
+          <w:sz w:val="24"/>
+          <w:szCs w:val="24"/>
+        </w:rPr>
+        <w:t xml:space="preserve">’s no online system at all. There’s also </w:t>
+      </w:r>
+      <w:proofErr w:type="gramStart"/>
+      <w:r>
+        <w:rPr>
+          <w:rFonts w:ascii="Times New Roman" w:hAnsi="Times New Roman" w:cs="Times New Roman"/>
+          <w:sz w:val="24"/>
+          <w:szCs w:val="24"/>
+        </w:rPr>
+        <w:t>others</w:t>
+      </w:r>
+      <w:proofErr w:type="gramEnd"/>
+      <w:r>
+        <w:rPr>
+          <w:rFonts w:ascii="Times New Roman" w:hAnsi="Times New Roman" w:cs="Times New Roman"/>
+          <w:sz w:val="24"/>
+          <w:szCs w:val="24"/>
+        </w:rPr>
+        <w:t xml:space="preserve"> group</w:t>
       </w:r>
       <w:r>
         <w:rPr>
@@ -1778,54 +1761,60 @@
           <w:sz w:val="24"/>
           <w:szCs w:val="24"/>
         </w:rPr>
+        <w:t>An online application would also be preferred as the system can be understood quickly and be interacted with more efficiently; also, it would benefit to have a safe, off-site backup of and access towards sensitive company information.</w:t>
+      </w:r>
+    </w:p>
+    <w:p>
+      <w:pPr>
+        <w:jc w:val="both"/>
+        <w:rPr>
+          <w:rFonts w:ascii="Times New Roman" w:hAnsi="Times New Roman" w:cs="Times New Roman"/>
+          <w:sz w:val="24"/>
+          <w:szCs w:val="24"/>
+        </w:rPr>
+      </w:pPr>
+    </w:p>
+    <w:p>
+      <w:pPr>
+        <w:pStyle w:val="Heading1"/>
+        <w:rPr>
+          <w:rFonts w:cstheme="majorHAnsi"/>
+        </w:rPr>
+      </w:pPr>
+      <w:r>
+        <w:rPr>
+          <w:rFonts w:cstheme="majorHAnsi"/>
+        </w:rPr>
         <w:lastRenderedPageBreak/>
-        <w:t>An online application would also be preferred as the system can be understood quickly and be interacted with more efficiently; also, it would benefit to have a safe, off-site backup of and access towards sensitive company information.</w:t>
-      </w:r>
-    </w:p>
-    <w:p>
-      <w:pPr>
-        <w:pStyle w:val="Heading1"/>
-        <w:rPr>
-          <w:rFonts w:cstheme="majorHAnsi"/>
-        </w:rPr>
-      </w:pPr>
-    </w:p>
-    <w:p>
-      <w:pPr>
-        <w:pStyle w:val="Heading1"/>
-        <w:rPr>
-          <w:rFonts w:cstheme="majorHAnsi"/>
-        </w:rPr>
-      </w:pPr>
-      <w:r>
-        <w:rPr>
-          <w:rFonts w:cstheme="majorHAnsi"/>
-        </w:rPr>
-        <w:t xml:space="preserve">Problem </w:t>
-      </w:r>
-      <w:r>
-        <w:rPr>
-          <w:rFonts w:cstheme="majorHAnsi"/>
-        </w:rPr>
-        <w:t>Solution</w:t>
-      </w:r>
-    </w:p>
-    <w:p>
-      <w:pPr>
-        <w:jc w:val="both"/>
-        <w:rPr>
-          <w:rFonts w:ascii="Times New Roman" w:hAnsi="Times New Roman" w:cs="Times New Roman"/>
-          <w:sz w:val="24"/>
-          <w:szCs w:val="24"/>
-        </w:rPr>
-      </w:pPr>
-      <w:r>
-        <w:rPr>
-          <w:rFonts w:ascii="Times New Roman" w:hAnsi="Times New Roman" w:cs="Times New Roman"/>
-          <w:sz w:val="24"/>
-          <w:szCs w:val="24"/>
-        </w:rPr>
-        <w:t xml:space="preserve">In order to solve the problem, we would create a software application </w:t>
+        <w:t>Problem Solution</w:t>
+      </w:r>
+    </w:p>
+    <w:p>
+      <w:pPr>
+        <w:jc w:val="both"/>
+        <w:rPr>
+          <w:rFonts w:ascii="Times New Roman" w:hAnsi="Times New Roman" w:cs="Times New Roman"/>
+          <w:sz w:val="24"/>
+          <w:szCs w:val="24"/>
+        </w:rPr>
+      </w:pPr>
+      <w:proofErr w:type="gramStart"/>
+      <w:r>
+        <w:rPr>
+          <w:rFonts w:ascii="Times New Roman" w:hAnsi="Times New Roman" w:cs="Times New Roman"/>
+          <w:sz w:val="24"/>
+          <w:szCs w:val="24"/>
+        </w:rPr>
+        <w:t>In order to</w:t>
+      </w:r>
+      <w:proofErr w:type="gramEnd"/>
+      <w:r>
+        <w:rPr>
+          <w:rFonts w:ascii="Times New Roman" w:hAnsi="Times New Roman" w:cs="Times New Roman"/>
+          <w:sz w:val="24"/>
+          <w:szCs w:val="24"/>
+        </w:rPr>
+        <w:t xml:space="preserve"> solve the problem, we would create a software application </w:t>
       </w:r>
       <w:r>
         <w:rPr>
@@ -1864,7 +1853,16 @@
           <w:sz w:val="24"/>
           <w:szCs w:val="24"/>
         </w:rPr>
-        <w:t xml:space="preserve">, storing and updating employee information, and keeping track of work hours based on an employee’s respective contract/allotted work hours.  </w:t>
+        <w:t xml:space="preserve">, storing and updating employee information, and keeping track of work hours based on an employee’s respective contract/allotted work </w:t>
+      </w:r>
+      <w:proofErr w:type="gramStart"/>
+      <w:r>
+        <w:rPr>
+          <w:rFonts w:ascii="Times New Roman" w:hAnsi="Times New Roman" w:cs="Times New Roman"/>
+          <w:sz w:val="24"/>
+          <w:szCs w:val="24"/>
+        </w:rPr>
+        <w:t xml:space="preserve">hours.  </w:t>
       </w:r>
       <w:r>
         <w:rPr>
@@ -1874,6 +1872,7 @@
         </w:rPr>
         <w:t>)</w:t>
       </w:r>
+      <w:proofErr w:type="gramEnd"/>
     </w:p>
     <w:p>
       <w:pPr>
@@ -1895,7 +1894,25 @@
           <w:sz w:val="24"/>
           <w:szCs w:val="24"/>
         </w:rPr>
-        <w:t xml:space="preserve">Stock Administration ( Keeping track of products in stock, storing and updating product specifications, </w:t>
+        <w:t xml:space="preserve">Stock Administration </w:t>
+      </w:r>
+      <w:proofErr w:type="gramStart"/>
+      <w:r>
+        <w:rPr>
+          <w:rFonts w:ascii="Times New Roman" w:hAnsi="Times New Roman" w:cs="Times New Roman"/>
+          <w:sz w:val="24"/>
+          <w:szCs w:val="24"/>
+        </w:rPr>
+        <w:t>( Keeping</w:t>
+      </w:r>
+      <w:proofErr w:type="gramEnd"/>
+      <w:r>
+        <w:rPr>
+          <w:rFonts w:ascii="Times New Roman" w:hAnsi="Times New Roman" w:cs="Times New Roman"/>
+          <w:sz w:val="24"/>
+          <w:szCs w:val="24"/>
+        </w:rPr>
+        <w:t xml:space="preserve"> track of products in stock, storing and updating product specifications, </w:t>
       </w:r>
       <w:r>
         <w:rPr>
@@ -1942,154 +1959,74 @@
           <w:sz w:val="24"/>
           <w:szCs w:val="24"/>
         </w:rPr>
-        <w:t>Department Administration (Assigning managers and employees to different departments, assigning and keeping track of different products in different departments)</w:t>
-      </w:r>
-    </w:p>
-    <w:p>
-      <w:pPr>
+        <w:t xml:space="preserve">Department Administration (Assigning managers and employees to different departments, </w:t>
+      </w:r>
+      <w:proofErr w:type="gramStart"/>
+      <w:r>
+        <w:rPr>
+          <w:rFonts w:ascii="Times New Roman" w:hAnsi="Times New Roman" w:cs="Times New Roman"/>
+          <w:sz w:val="24"/>
+          <w:szCs w:val="24"/>
+        </w:rPr>
+        <w:t>assigning</w:t>
+      </w:r>
+      <w:proofErr w:type="gramEnd"/>
+      <w:r>
+        <w:rPr>
+          <w:rFonts w:ascii="Times New Roman" w:hAnsi="Times New Roman" w:cs="Times New Roman"/>
+          <w:sz w:val="24"/>
+          <w:szCs w:val="24"/>
+        </w:rPr>
+        <w:t xml:space="preserve"> and keeping track of different products in different departments)</w:t>
+      </w:r>
+    </w:p>
+    <w:p>
+      <w:pPr>
+        <w:jc w:val="both"/>
+        <w:rPr>
+          <w:rFonts w:ascii="Times New Roman" w:hAnsi="Times New Roman" w:cs="Times New Roman"/>
+          <w:sz w:val="24"/>
+          <w:szCs w:val="24"/>
+        </w:rPr>
+      </w:pPr>
+      <w:r>
+        <w:rPr>
+          <w:rFonts w:ascii="Times New Roman" w:hAnsi="Times New Roman" w:cs="Times New Roman"/>
+          <w:sz w:val="24"/>
+          <w:szCs w:val="24"/>
+        </w:rPr>
+        <w:t xml:space="preserve">Having </w:t>
+      </w:r>
+      <w:proofErr w:type="gramStart"/>
+      <w:r>
+        <w:rPr>
+          <w:rFonts w:ascii="Times New Roman" w:hAnsi="Times New Roman" w:cs="Times New Roman"/>
+          <w:sz w:val="24"/>
+          <w:szCs w:val="24"/>
+        </w:rPr>
+        <w:t>all of</w:t>
+      </w:r>
+      <w:proofErr w:type="gramEnd"/>
+      <w:r>
+        <w:rPr>
+          <w:rFonts w:ascii="Times New Roman" w:hAnsi="Times New Roman" w:cs="Times New Roman"/>
+          <w:sz w:val="24"/>
+          <w:szCs w:val="24"/>
+        </w:rPr>
+        <w:t xml:space="preserve"> these functions packed into a single application would ensure quick and efficient management. Of course, there would be ample room for further capabilities in the system as the store grows.</w:t>
+      </w:r>
+    </w:p>
+    <w:p>
+      <w:pPr>
+        <w:tabs>
+          <w:tab w:val="left" w:pos="1896"/>
+        </w:tabs>
         <w:ind w:left="360"/>
-        <w:jc w:val="both"/>
-        <w:rPr>
-          <w:rFonts w:ascii="Times New Roman" w:hAnsi="Times New Roman" w:cs="Times New Roman"/>
-          <w:sz w:val="24"/>
-          <w:szCs w:val="24"/>
-        </w:rPr>
-      </w:pPr>
-      <w:r>
-        <w:rPr>
-          <w:rFonts w:ascii="Times New Roman" w:hAnsi="Times New Roman" w:cs="Times New Roman"/>
-          <w:sz w:val="24"/>
-          <w:szCs w:val="24"/>
-        </w:rPr>
-        <w:t>Having all of these functions packed into a single application would ensure quick and efficient management. Of course, there would be ample room for further capabilities in the system as the store grows.</w:t>
-      </w:r>
-    </w:p>
-    <w:p>
-      <w:pPr>
-        <w:ind w:left="360"/>
-        <w:jc w:val="both"/>
-        <w:rPr>
-          <w:rFonts w:ascii="Times New Roman" w:hAnsi="Times New Roman" w:cs="Times New Roman"/>
-          <w:sz w:val="24"/>
-          <w:szCs w:val="24"/>
-        </w:rPr>
-      </w:pPr>
-      <w:r>
-        <w:rPr>
-          <w:rFonts w:ascii="Times New Roman" w:hAnsi="Times New Roman" w:cs="Times New Roman"/>
-          <w:noProof/>
-          <w:sz w:val="24"/>
-          <w:szCs w:val="24"/>
-        </w:rPr>
-        <w:drawing>
-          <wp:anchor distT="0" distB="0" distL="114300" distR="114300" simplePos="0" relativeHeight="251662336" behindDoc="1" locked="0" layoutInCell="1" allowOverlap="1" wp14:anchorId="02A543D5" wp14:editId="5E4DCD11">
-            <wp:simplePos x="0" y="0"/>
-            <wp:positionH relativeFrom="margin">
-              <wp:align>right</wp:align>
-            </wp:positionH>
-            <wp:positionV relativeFrom="paragraph">
-              <wp:posOffset>3175</wp:posOffset>
-            </wp:positionV>
-            <wp:extent cx="5731510" cy="3056890"/>
-            <wp:effectExtent l="0" t="0" r="0" b="0"/>
-            <wp:wrapNone/>
-            <wp:docPr id="1" name="Picture 1" descr="Graphical user interface&#10;&#10;Description automatically generated"/>
-            <wp:cNvGraphicFramePr>
-              <a:graphicFrameLocks xmlns:a="http://schemas.openxmlformats.org/drawingml/2006/main" noChangeAspect="1"/>
-            </wp:cNvGraphicFramePr>
-            <a:graphic xmlns:a="http://schemas.openxmlformats.org/drawingml/2006/main">
-              <a:graphicData uri="http://schemas.openxmlformats.org/drawingml/2006/picture">
-                <pic:pic xmlns:pic="http://schemas.openxmlformats.org/drawingml/2006/picture">
-                  <pic:nvPicPr>
-                    <pic:cNvPr id="1" name="Picture 1" descr="Graphical user interface&#10;&#10;Description automatically generated"/>
-                    <pic:cNvPicPr/>
-                  </pic:nvPicPr>
-                  <pic:blipFill>
-                    <a:blip r:embed="rId9" cstate="print">
-                      <a:extLst>
-                        <a:ext uri="{28A0092B-C50C-407E-A947-70E740481C1C}">
-                          <a14:useLocalDpi xmlns:a14="http://schemas.microsoft.com/office/drawing/2010/main" val="0"/>
-                        </a:ext>
-                      </a:extLst>
-                    </a:blip>
-                    <a:stretch>
-                      <a:fillRect/>
-                    </a:stretch>
-                  </pic:blipFill>
-                  <pic:spPr>
-                    <a:xfrm>
-                      <a:off x="0" y="0"/>
-                      <a:ext cx="5731510" cy="3056890"/>
-                    </a:xfrm>
-                    <a:prstGeom prst="rect">
-                      <a:avLst/>
-                    </a:prstGeom>
-                  </pic:spPr>
-                </pic:pic>
-              </a:graphicData>
-            </a:graphic>
-          </wp:anchor>
-        </w:drawing>
-      </w:r>
-    </w:p>
-    <w:p>
-      <w:pPr>
-        <w:pStyle w:val="Heading1"/>
-        <w:rPr>
-          <w:lang w:val="en-GB"/>
-        </w:rPr>
-      </w:pPr>
-    </w:p>
-    <w:p>
-      <w:pPr>
-        <w:rPr>
-          <w:lang w:val="en-GB"/>
-        </w:rPr>
-      </w:pPr>
-    </w:p>
-    <w:p>
-      <w:pPr>
-        <w:rPr>
-          <w:lang w:val="en-GB"/>
-        </w:rPr>
-      </w:pPr>
-    </w:p>
-    <w:p>
-      <w:pPr>
-        <w:rPr>
-          <w:lang w:val="en-GB"/>
-        </w:rPr>
-      </w:pPr>
-    </w:p>
-    <w:p>
-      <w:pPr>
-        <w:pStyle w:val="Heading1"/>
-        <w:rPr>
-          <w:lang w:val="en-GB"/>
-        </w:rPr>
-      </w:pPr>
-    </w:p>
-    <w:p>
-      <w:pPr>
-        <w:pStyle w:val="Heading1"/>
-        <w:rPr>
-          <w:lang w:val="en-GB"/>
-        </w:rPr>
-      </w:pPr>
-    </w:p>
-    <w:p>
-      <w:pPr>
-        <w:pStyle w:val="Heading1"/>
-        <w:rPr>
-          <w:lang w:val="en-GB"/>
-        </w:rPr>
-      </w:pPr>
-    </w:p>
-    <w:p>
-      <w:pPr>
-        <w:pStyle w:val="Heading1"/>
-        <w:rPr>
-          <w:lang w:val="en-GB"/>
+        <w:jc w:val="center"/>
+        <w:rPr>
+          <w:rFonts w:ascii="Times New Roman" w:hAnsi="Times New Roman" w:cs="Times New Roman"/>
+          <w:sz w:val="24"/>
+          <w:szCs w:val="24"/>
         </w:rPr>
       </w:pPr>
       <w:r>
@@ -2103,16 +2040,16 @@
         <mc:AlternateContent>
           <mc:Choice Requires="wps">
             <w:drawing>
-              <wp:anchor distT="45720" distB="45720" distL="114300" distR="114300" simplePos="0" relativeHeight="251661312" behindDoc="0" locked="0" layoutInCell="1" allowOverlap="1" wp14:anchorId="5E54DB83" wp14:editId="442E0603">
+              <wp:anchor distT="45720" distB="45720" distL="114300" distR="114300" simplePos="0" relativeHeight="251661312" behindDoc="0" locked="0" layoutInCell="1" allowOverlap="1" wp14:anchorId="5E54DB83" wp14:editId="212666DD">
                 <wp:simplePos x="0" y="0"/>
                 <wp:positionH relativeFrom="margin">
                   <wp:align>center</wp:align>
                 </wp:positionH>
                 <wp:positionV relativeFrom="page">
-                  <wp:posOffset>8061960</wp:posOffset>
+                  <wp:posOffset>6858000</wp:posOffset>
                 </wp:positionV>
-                <wp:extent cx="3421380" cy="487680"/>
-                <wp:effectExtent l="0" t="0" r="7620" b="7620"/>
+                <wp:extent cx="3048000" cy="487680"/>
+                <wp:effectExtent l="0" t="0" r="0" b="7620"/>
                 <wp:wrapNone/>
                 <wp:docPr id="2" name="Text Box 2"/>
                 <wp:cNvGraphicFramePr>
@@ -2127,7 +2064,7 @@
                       <wps:spPr bwMode="auto">
                         <a:xfrm>
                           <a:off x="0" y="0"/>
-                          <a:ext cx="3421380" cy="487680"/>
+                          <a:ext cx="3048000" cy="487680"/>
                         </a:xfrm>
                         <a:prstGeom prst="rect">
                           <a:avLst/>
@@ -2200,7 +2137,7 @@
                 <v:stroke joinstyle="miter"/>
                 <v:path gradientshapeok="t" o:connecttype="rect"/>
               </v:shapetype>
-              <v:shape id="Text Box 2" o:spid="_x0000_s1026" type="#_x0000_t202" style="position:absolute;margin-left:0;margin-top:634.8pt;width:269.4pt;height:38.4pt;z-index:251661312;visibility:visible;mso-wrap-style:square;mso-width-percent:0;mso-height-percent:0;mso-wrap-distance-left:9pt;mso-wrap-distance-top:3.6pt;mso-wrap-distance-right:9pt;mso-wrap-distance-bottom:3.6pt;mso-position-horizontal:center;mso-position-horizontal-relative:margin;mso-position-vertical:absolute;mso-position-vertical-relative:page;mso-width-percent:0;mso-height-percent:0;mso-width-relative:margin;mso-height-relative:margin;v-text-anchor:top" o:gfxdata="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" stroked="f">
+              <v:shape id="Text Box 2" o:spid="_x0000_s1026" type="#_x0000_t202" style="position:absolute;left:0;text-align:left;margin-left:0;margin-top:540pt;width:240pt;height:38.4pt;z-index:251661312;visibility:visible;mso-wrap-style:square;mso-width-percent:0;mso-height-percent:0;mso-wrap-distance-left:9pt;mso-wrap-distance-top:3.6pt;mso-wrap-distance-right:9pt;mso-wrap-distance-bottom:3.6pt;mso-position-horizontal:center;mso-position-horizontal-relative:margin;mso-position-vertical:absolute;mso-position-vertical-relative:page;mso-width-percent:0;mso-height-percent:0;mso-width-relative:margin;mso-height-relative:margin;v-text-anchor:top" o:gfxdata="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" stroked="f">
                 <v:textbox>
                   <w:txbxContent>
                     <w:p>
@@ -2244,6 +2181,76 @@
           </mc:Fallback>
         </mc:AlternateContent>
       </w:r>
+      <w:r>
+        <w:rPr>
+          <w:rFonts w:ascii="Times New Roman" w:hAnsi="Times New Roman" w:cs="Times New Roman"/>
+          <w:noProof/>
+          <w:sz w:val="24"/>
+          <w:szCs w:val="24"/>
+        </w:rPr>
+        <w:drawing>
+          <wp:inline distT="0" distB="0" distL="0" distR="0" wp14:anchorId="02A543D5" wp14:editId="72981ACF">
+            <wp:extent cx="5259600" cy="3056400"/>
+            <wp:effectExtent l="0" t="0" r="0" b="0"/>
+            <wp:docPr id="1" name="Picture 1" descr="Graphical user interface&#10;&#10;Description automatically generated"/>
+            <wp:cNvGraphicFramePr>
+              <a:graphicFrameLocks xmlns:a="http://schemas.openxmlformats.org/drawingml/2006/main" noChangeAspect="1"/>
+            </wp:cNvGraphicFramePr>
+            <a:graphic xmlns:a="http://schemas.openxmlformats.org/drawingml/2006/main">
+              <a:graphicData uri="http://schemas.openxmlformats.org/drawingml/2006/picture">
+                <pic:pic xmlns:pic="http://schemas.openxmlformats.org/drawingml/2006/picture">
+                  <pic:nvPicPr>
+                    <pic:cNvPr id="1" name="Picture 1" descr="Graphical user interface&#10;&#10;Description automatically generated"/>
+                    <pic:cNvPicPr/>
+                  </pic:nvPicPr>
+                  <pic:blipFill rotWithShape="1">
+                    <a:blip r:embed="rId9" cstate="print">
+                      <a:extLst>
+                        <a:ext uri="{28A0092B-C50C-407E-A947-70E740481C1C}">
+                          <a14:useLocalDpi xmlns:a14="http://schemas.microsoft.com/office/drawing/2010/main" val="0"/>
+                        </a:ext>
+                      </a:extLst>
+                    </a:blip>
+                    <a:srcRect r="8265"/>
+                    <a:stretch/>
+                  </pic:blipFill>
+                  <pic:spPr bwMode="auto">
+                    <a:xfrm>
+                      <a:off x="0" y="0"/>
+                      <a:ext cx="5259600" cy="3056400"/>
+                    </a:xfrm>
+                    <a:prstGeom prst="rect">
+                      <a:avLst/>
+                    </a:prstGeom>
+                    <a:ln>
+                      <a:noFill/>
+                    </a:ln>
+                    <a:extLst>
+                      <a:ext uri="{53640926-AAD7-44D8-BBD7-CCE9431645EC}">
+                        <a14:shadowObscured xmlns:a14="http://schemas.microsoft.com/office/drawing/2010/main"/>
+                      </a:ext>
+                    </a:extLst>
+                  </pic:spPr>
+                </pic:pic>
+              </a:graphicData>
+            </a:graphic>
+          </wp:inline>
+        </w:drawing>
+      </w:r>
+    </w:p>
+    <w:p>
+      <w:pPr>
+        <w:tabs>
+          <w:tab w:val="left" w:pos="1896"/>
+        </w:tabs>
+        <w:ind w:left="360"/>
+        <w:jc w:val="center"/>
+        <w:rPr>
+          <w:rFonts w:ascii="Times New Roman" w:hAnsi="Times New Roman" w:cs="Times New Roman"/>
+          <w:sz w:val="24"/>
+          <w:szCs w:val="24"/>
+        </w:rPr>
+      </w:pPr>
     </w:p>
     <w:p>
       <w:pPr>
@@ -2252,27 +2259,12 @@
           <w:lang w:val="en-GB"/>
         </w:rPr>
       </w:pPr>
-    </w:p>
-    <w:p>
-      <w:pPr>
-        <w:pStyle w:val="Heading1"/>
-        <w:rPr>
-          <w:lang w:val="en-GB"/>
-        </w:rPr>
-      </w:pPr>
       <w:r>
         <w:rPr>
           <w:lang w:val="en-GB"/>
         </w:rPr>
         <w:t>Deliverables</w:t>
       </w:r>
-    </w:p>
-    <w:p>
-      <w:pPr>
-        <w:rPr>
-          <w:lang w:val="en-GB"/>
-        </w:rPr>
-      </w:pPr>
     </w:p>
     <w:p>
       <w:pPr>
@@ -2325,117 +2317,120 @@
           <w:szCs w:val="24"/>
           <w:lang w:val="en-GB"/>
         </w:rPr>
+        <w:t xml:space="preserve">Agendas: </w:t>
+      </w:r>
+      <w:proofErr w:type="gramStart"/>
+      <w:r>
+        <w:rPr>
+          <w:rFonts w:ascii="Times New Roman" w:hAnsi="Times New Roman" w:cs="Times New Roman"/>
+          <w:sz w:val="24"/>
+          <w:szCs w:val="24"/>
+          <w:lang w:val="en-GB"/>
+        </w:rPr>
+        <w:t>We’re</w:t>
+      </w:r>
+      <w:proofErr w:type="gramEnd"/>
+      <w:r>
+        <w:rPr>
+          <w:rFonts w:ascii="Times New Roman" w:hAnsi="Times New Roman" w:cs="Times New Roman"/>
+          <w:sz w:val="24"/>
+          <w:szCs w:val="24"/>
+          <w:lang w:val="en-GB"/>
+        </w:rPr>
+        <w:t xml:space="preserve"> keeping track of our meetings and we write down points of interest. This is to make sure we </w:t>
+      </w:r>
+      <w:proofErr w:type="gramStart"/>
+      <w:r>
+        <w:rPr>
+          <w:rFonts w:ascii="Times New Roman" w:hAnsi="Times New Roman" w:cs="Times New Roman"/>
+          <w:sz w:val="24"/>
+          <w:szCs w:val="24"/>
+          <w:lang w:val="en-GB"/>
+        </w:rPr>
+        <w:t>don’t</w:t>
+      </w:r>
+      <w:proofErr w:type="gramEnd"/>
+      <w:r>
+        <w:rPr>
+          <w:rFonts w:ascii="Times New Roman" w:hAnsi="Times New Roman" w:cs="Times New Roman"/>
+          <w:sz w:val="24"/>
+          <w:szCs w:val="24"/>
+          <w:lang w:val="en-GB"/>
+        </w:rPr>
+        <w:t xml:space="preserve"> forget any information. </w:t>
+      </w:r>
+    </w:p>
+    <w:p>
+      <w:pPr>
+        <w:jc w:val="both"/>
+        <w:rPr>
+          <w:rFonts w:ascii="Times New Roman" w:hAnsi="Times New Roman" w:cs="Times New Roman"/>
+          <w:sz w:val="24"/>
+          <w:szCs w:val="24"/>
+          <w:lang w:val="en-GB"/>
+        </w:rPr>
+      </w:pPr>
+      <w:r>
+        <w:rPr>
+          <w:rFonts w:ascii="Times New Roman" w:hAnsi="Times New Roman" w:cs="Times New Roman"/>
+          <w:sz w:val="24"/>
+          <w:szCs w:val="24"/>
+          <w:lang w:val="en-GB"/>
+        </w:rPr>
+        <w:t>Project Plan: This is how we describe how we are going to execute our project.</w:t>
+      </w:r>
+    </w:p>
+    <w:p>
+      <w:pPr>
+        <w:jc w:val="both"/>
+        <w:rPr>
+          <w:rFonts w:ascii="Times New Roman" w:hAnsi="Times New Roman" w:cs="Times New Roman"/>
+          <w:sz w:val="24"/>
+          <w:szCs w:val="24"/>
+          <w:lang w:val="en-GB"/>
+        </w:rPr>
+      </w:pPr>
+      <w:r>
+        <w:rPr>
+          <w:rFonts w:ascii="Times New Roman" w:hAnsi="Times New Roman" w:cs="Times New Roman"/>
+          <w:sz w:val="24"/>
+          <w:szCs w:val="24"/>
+          <w:lang w:val="en-GB"/>
+        </w:rPr>
+        <w:t>URS (USER REQUIREMENTS SPECIFICATIONS): This will give an overview on the operations that the software can achieve with the user’s technical capabilities taken in account.</w:t>
+      </w:r>
+    </w:p>
+    <w:p>
+      <w:pPr>
+        <w:jc w:val="both"/>
+        <w:rPr>
+          <w:rFonts w:ascii="Times New Roman" w:hAnsi="Times New Roman" w:cs="Times New Roman"/>
+          <w:sz w:val="24"/>
+          <w:szCs w:val="24"/>
+          <w:lang w:val="en-GB"/>
+        </w:rPr>
+      </w:pPr>
+    </w:p>
+    <w:p>
+      <w:pPr>
+        <w:jc w:val="both"/>
+        <w:rPr>
+          <w:rFonts w:ascii="Times New Roman" w:hAnsi="Times New Roman" w:cs="Times New Roman"/>
+          <w:sz w:val="24"/>
+          <w:szCs w:val="24"/>
+          <w:lang w:val="en-GB"/>
+        </w:rPr>
+      </w:pPr>
+      <w:r>
+        <w:rPr>
+          <w:rFonts w:ascii="Times New Roman" w:hAnsi="Times New Roman" w:cs="Times New Roman"/>
+          <w:sz w:val="24"/>
+          <w:szCs w:val="24"/>
+          <w:lang w:val="en-GB"/>
+        </w:rPr>
         <w:lastRenderedPageBreak/>
-        <w:t xml:space="preserve">Agendas: We’re keeping track of our meetings and we write down points of interest. This is to make sure we don’t forget any information. </w:t>
-      </w:r>
-    </w:p>
-    <w:p>
-      <w:pPr>
-        <w:jc w:val="both"/>
-        <w:rPr>
-          <w:rFonts w:ascii="Times New Roman" w:hAnsi="Times New Roman" w:cs="Times New Roman"/>
-          <w:sz w:val="24"/>
-          <w:szCs w:val="24"/>
-          <w:lang w:val="en-GB"/>
-        </w:rPr>
-      </w:pPr>
-      <w:r>
-        <w:rPr>
-          <w:rFonts w:ascii="Times New Roman" w:hAnsi="Times New Roman" w:cs="Times New Roman"/>
-          <w:sz w:val="24"/>
-          <w:szCs w:val="24"/>
-          <w:lang w:val="en-GB"/>
-        </w:rPr>
-        <w:t>Project Plan: This is how we describe how we are going to execute our project.</w:t>
-      </w:r>
-    </w:p>
-    <w:p>
-      <w:pPr>
-        <w:jc w:val="both"/>
-        <w:rPr>
-          <w:rFonts w:ascii="Times New Roman" w:hAnsi="Times New Roman" w:cs="Times New Roman"/>
-          <w:sz w:val="24"/>
-          <w:szCs w:val="24"/>
-          <w:lang w:val="en-GB"/>
-        </w:rPr>
-      </w:pPr>
-      <w:r>
-        <w:rPr>
-          <w:rFonts w:ascii="Times New Roman" w:hAnsi="Times New Roman" w:cs="Times New Roman"/>
-          <w:sz w:val="24"/>
-          <w:szCs w:val="24"/>
-          <w:lang w:val="en-GB"/>
-        </w:rPr>
-        <w:t>URS (USER REQUIREMENTS SPECIFICATIONS): This will give a</w:t>
-      </w:r>
-      <w:r>
-        <w:rPr>
-          <w:rFonts w:ascii="Times New Roman" w:hAnsi="Times New Roman" w:cs="Times New Roman"/>
-          <w:sz w:val="24"/>
-          <w:szCs w:val="24"/>
-          <w:lang w:val="en-GB"/>
-        </w:rPr>
-        <w:t xml:space="preserve">n </w:t>
-      </w:r>
-      <w:r>
-        <w:rPr>
-          <w:rFonts w:ascii="Times New Roman" w:hAnsi="Times New Roman" w:cs="Times New Roman"/>
-          <w:sz w:val="24"/>
-          <w:szCs w:val="24"/>
-          <w:lang w:val="en-GB"/>
-        </w:rPr>
-        <w:t xml:space="preserve">overview </w:t>
-      </w:r>
-      <w:r>
-        <w:rPr>
-          <w:rFonts w:ascii="Times New Roman" w:hAnsi="Times New Roman" w:cs="Times New Roman"/>
-          <w:sz w:val="24"/>
-          <w:szCs w:val="24"/>
-          <w:lang w:val="en-GB"/>
-        </w:rPr>
-        <w:t>on the operations that the software can achieve with the user’s technical capabilities taken in account.</w:t>
-      </w:r>
-    </w:p>
-    <w:p>
-      <w:pPr>
-        <w:jc w:val="both"/>
-        <w:rPr>
-          <w:rFonts w:ascii="Times New Roman" w:hAnsi="Times New Roman" w:cs="Times New Roman"/>
-          <w:sz w:val="24"/>
-          <w:szCs w:val="24"/>
-          <w:lang w:val="en-GB"/>
-        </w:rPr>
-      </w:pPr>
-      <w:r>
-        <w:rPr>
-          <w:rFonts w:ascii="Times New Roman" w:hAnsi="Times New Roman" w:cs="Times New Roman"/>
-          <w:sz w:val="24"/>
-          <w:szCs w:val="24"/>
-          <w:lang w:val="en-GB"/>
-        </w:rPr>
-        <w:t xml:space="preserve">The layout consists </w:t>
-      </w:r>
-      <w:r>
-        <w:rPr>
-          <w:rFonts w:ascii="Times New Roman" w:hAnsi="Times New Roman" w:cs="Times New Roman"/>
-          <w:sz w:val="24"/>
-          <w:szCs w:val="24"/>
-          <w:lang w:val="en-GB"/>
-        </w:rPr>
-        <w:t>as:</w:t>
-      </w:r>
-    </w:p>
-    <w:p>
-      <w:pPr>
-        <w:pStyle w:val="ListParagraph"/>
-        <w:jc w:val="both"/>
-        <w:rPr>
-          <w:rFonts w:ascii="Times New Roman" w:hAnsi="Times New Roman" w:cs="Times New Roman"/>
-          <w:sz w:val="24"/>
-          <w:szCs w:val="24"/>
-          <w:lang w:val="en-GB"/>
-        </w:rPr>
-      </w:pPr>
+        <w:t>The layout consists as:</w:t>
+      </w:r>
     </w:p>
     <w:p>
       <w:pPr>
@@ -2629,7 +2624,27 @@
           <w:szCs w:val="24"/>
           <w:lang w:val="en-GB"/>
         </w:rPr>
-        <w:t xml:space="preserve"> (must, should, could, won’t)</w:t>
+        <w:t xml:space="preserve"> (must, should, could, </w:t>
+      </w:r>
+      <w:proofErr w:type="gramStart"/>
+      <w:r>
+        <w:rPr>
+          <w:rFonts w:ascii="Times New Roman" w:hAnsi="Times New Roman" w:cs="Times New Roman"/>
+          <w:sz w:val="24"/>
+          <w:szCs w:val="24"/>
+          <w:lang w:val="en-GB"/>
+        </w:rPr>
+        <w:t>won’t</w:t>
+      </w:r>
+      <w:proofErr w:type="gramEnd"/>
+      <w:r>
+        <w:rPr>
+          <w:rFonts w:ascii="Times New Roman" w:hAnsi="Times New Roman" w:cs="Times New Roman"/>
+          <w:sz w:val="24"/>
+          <w:szCs w:val="24"/>
+          <w:lang w:val="en-GB"/>
+        </w:rPr>
+        <w:t>)</w:t>
       </w:r>
     </w:p>
     <w:p>
@@ -2654,8 +2669,19 @@
           <w:szCs w:val="24"/>
           <w:lang w:val="en-GB"/>
         </w:rPr>
-        <w:t>Use cases</w:t>
-      </w:r>
+        <w:t xml:space="preserve">Use </w:t>
+      </w:r>
+      <w:proofErr w:type="gramStart"/>
+      <w:r>
+        <w:rPr>
+          <w:rFonts w:ascii="Times New Roman" w:hAnsi="Times New Roman" w:cs="Times New Roman"/>
+          <w:sz w:val="24"/>
+          <w:szCs w:val="24"/>
+          <w:lang w:val="en-GB"/>
+        </w:rPr>
+        <w:t>cases</w:t>
+      </w:r>
+      <w:proofErr w:type="gramEnd"/>
     </w:p>
     <w:p>
       <w:pPr>
@@ -2729,8 +2755,19 @@
           <w:szCs w:val="24"/>
           <w:lang w:val="en-GB"/>
         </w:rPr>
-        <w:t>A brief description per view, to show of functionality</w:t>
-      </w:r>
+        <w:t xml:space="preserve">A brief description per view, to show of </w:t>
+      </w:r>
+      <w:proofErr w:type="gramStart"/>
+      <w:r>
+        <w:rPr>
+          <w:rFonts w:ascii="Times New Roman" w:hAnsi="Times New Roman" w:cs="Times New Roman"/>
+          <w:sz w:val="24"/>
+          <w:szCs w:val="24"/>
+          <w:lang w:val="en-GB"/>
+        </w:rPr>
+        <w:t>functionality</w:t>
+      </w:r>
+      <w:proofErr w:type="gramEnd"/>
     </w:p>
     <w:p>
       <w:pPr>
@@ -2792,17 +2829,6 @@
           <w:lang w:val="en-GB"/>
         </w:rPr>
       </w:pPr>
-    </w:p>
-    <w:p>
-      <w:pPr>
-        <w:jc w:val="both"/>
-        <w:rPr>
-          <w:rFonts w:ascii="Times New Roman" w:hAnsi="Times New Roman" w:cs="Times New Roman"/>
-          <w:sz w:val="24"/>
-          <w:szCs w:val="24"/>
-          <w:lang w:val="en-GB"/>
-        </w:rPr>
-      </w:pPr>
       <w:r>
         <w:rPr>
           <w:rFonts w:ascii="Times New Roman" w:hAnsi="Times New Roman" w:cs="Times New Roman"/>
@@ -2837,15 +2863,21 @@
       <w:pPr>
         <w:jc w:val="both"/>
         <w:rPr>
+          <w:rFonts w:ascii="Times New Roman" w:hAnsi="Times New Roman" w:cs="Times New Roman"/>
           <w:b/>
           <w:bCs/>
-          <w:lang w:val="en-GB"/>
-        </w:rPr>
-      </w:pPr>
-      <w:r>
-        <w:rPr>
+          <w:sz w:val="24"/>
+          <w:szCs w:val="24"/>
+          <w:lang w:val="en-GB"/>
+        </w:rPr>
+      </w:pPr>
+      <w:r>
+        <w:rPr>
+          <w:rFonts w:ascii="Times New Roman" w:hAnsi="Times New Roman" w:cs="Times New Roman"/>
           <w:b/>
           <w:bCs/>
+          <w:sz w:val="24"/>
+          <w:szCs w:val="24"/>
           <w:lang w:val="en-GB"/>
         </w:rPr>
         <w:t>Next to the documentation, we will deliver the project according to the wishes of the client.</w:t>
@@ -2893,360 +2925,459 @@
     </w:p>
     <w:p>
       <w:pPr>
+        <w:jc w:val="both"/>
+        <w:rPr>
+          <w:rFonts w:ascii="Times New Roman" w:hAnsi="Times New Roman" w:cs="Times New Roman"/>
+          <w:sz w:val="24"/>
+          <w:szCs w:val="24"/>
+          <w:lang w:val="en-GB"/>
+        </w:rPr>
+      </w:pPr>
+    </w:p>
+    <w:p>
+      <w:pPr>
         <w:pStyle w:val="Heading1"/>
-      </w:pPr>
+        <w:jc w:val="both"/>
+      </w:pPr>
+      <w:r>
+        <w:t>Non-deliverables</w:t>
+      </w:r>
+    </w:p>
+    <w:p>
+      <w:pPr>
+        <w:jc w:val="both"/>
+        <w:rPr>
+          <w:rFonts w:ascii="Times New Roman" w:hAnsi="Times New Roman" w:cs="Times New Roman"/>
+          <w:sz w:val="24"/>
+          <w:szCs w:val="24"/>
+          <w:lang w:val="en-US"/>
+        </w:rPr>
+      </w:pPr>
+      <w:r>
+        <w:rPr>
+          <w:rFonts w:ascii="Times New Roman" w:hAnsi="Times New Roman" w:cs="Times New Roman"/>
+          <w:sz w:val="24"/>
+          <w:szCs w:val="24"/>
+          <w:lang w:val="en-US"/>
+        </w:rPr>
+        <w:t xml:space="preserve">One of the big things that we </w:t>
+      </w:r>
+      <w:proofErr w:type="gramStart"/>
+      <w:r>
+        <w:rPr>
+          <w:rFonts w:ascii="Times New Roman" w:hAnsi="Times New Roman" w:cs="Times New Roman"/>
+          <w:sz w:val="24"/>
+          <w:szCs w:val="24"/>
+          <w:lang w:val="en-US"/>
+        </w:rPr>
+        <w:t>aren’t</w:t>
+      </w:r>
+      <w:proofErr w:type="gramEnd"/>
+      <w:r>
+        <w:rPr>
+          <w:rFonts w:ascii="Times New Roman" w:hAnsi="Times New Roman" w:cs="Times New Roman"/>
+          <w:sz w:val="24"/>
+          <w:szCs w:val="24"/>
+          <w:lang w:val="en-US"/>
+        </w:rPr>
+        <w:t xml:space="preserve"> going to deliver is the management of finance, we feel like one of the things a client might expect. But for </w:t>
+      </w:r>
+      <w:proofErr w:type="gramStart"/>
+      <w:r>
+        <w:rPr>
+          <w:rFonts w:ascii="Times New Roman" w:hAnsi="Times New Roman" w:cs="Times New Roman"/>
+          <w:sz w:val="24"/>
+          <w:szCs w:val="24"/>
+          <w:lang w:val="en-US"/>
+        </w:rPr>
+        <w:t>now</w:t>
+      </w:r>
+      <w:proofErr w:type="gramEnd"/>
+      <w:r>
+        <w:rPr>
+          <w:rFonts w:ascii="Times New Roman" w:hAnsi="Times New Roman" w:cs="Times New Roman"/>
+          <w:sz w:val="24"/>
+          <w:szCs w:val="24"/>
+          <w:lang w:val="en-US"/>
+        </w:rPr>
+        <w:t xml:space="preserve"> we aren’t planning on doing this, we want to primarily focus on managing the workers and their schedules, and also the stock of the store.</w:t>
+      </w:r>
+      <w:r>
+        <w:rPr>
+          <w:rFonts w:ascii="Times New Roman" w:hAnsi="Times New Roman" w:cs="Times New Roman"/>
+          <w:sz w:val="24"/>
+          <w:szCs w:val="24"/>
+          <w:lang w:val="en-US"/>
+        </w:rPr>
+        <w:t xml:space="preserve"> </w:t>
+      </w:r>
+    </w:p>
+    <w:p>
+      <w:pPr>
+        <w:jc w:val="both"/>
+        <w:rPr>
+          <w:rFonts w:ascii="Times New Roman" w:hAnsi="Times New Roman" w:cs="Times New Roman"/>
+          <w:sz w:val="24"/>
+          <w:szCs w:val="24"/>
+          <w:lang w:val="en-US"/>
+        </w:rPr>
+      </w:pPr>
+      <w:r>
+        <w:rPr>
+          <w:rFonts w:ascii="Times New Roman" w:hAnsi="Times New Roman" w:cs="Times New Roman"/>
+          <w:sz w:val="24"/>
+          <w:szCs w:val="24"/>
+          <w:lang w:val="en-US"/>
+        </w:rPr>
+        <w:t>We expect to deliver all of the requests that the client explicitly mentions during the initial interview</w:t>
+      </w:r>
+      <w:r>
+        <w:rPr>
+          <w:rFonts w:ascii="Times New Roman" w:hAnsi="Times New Roman" w:cs="Times New Roman"/>
+          <w:sz w:val="24"/>
+          <w:szCs w:val="24"/>
+          <w:lang w:val="en-US"/>
+        </w:rPr>
+        <w:t xml:space="preserve">, </w:t>
+      </w:r>
+      <w:r>
+        <w:rPr>
+          <w:rFonts w:ascii="Times New Roman" w:hAnsi="Times New Roman" w:cs="Times New Roman"/>
+          <w:sz w:val="24"/>
+          <w:szCs w:val="24"/>
+          <w:lang w:val="en-US"/>
+        </w:rPr>
+        <w:t>and</w:t>
+      </w:r>
+      <w:r>
+        <w:rPr>
+          <w:rFonts w:ascii="Times New Roman" w:hAnsi="Times New Roman" w:cs="Times New Roman"/>
+          <w:sz w:val="24"/>
+          <w:szCs w:val="24"/>
+          <w:lang w:val="en-US"/>
+        </w:rPr>
+        <w:t xml:space="preserve"> we are </w:t>
+      </w:r>
+      <w:r>
+        <w:rPr>
+          <w:rFonts w:ascii="Times New Roman" w:hAnsi="Times New Roman" w:cs="Times New Roman"/>
+          <w:sz w:val="24"/>
+          <w:szCs w:val="24"/>
+          <w:lang w:val="en-US"/>
+        </w:rPr>
+        <w:t xml:space="preserve">also </w:t>
+      </w:r>
+      <w:proofErr w:type="gramStart"/>
+      <w:r>
+        <w:rPr>
+          <w:rFonts w:ascii="Times New Roman" w:hAnsi="Times New Roman" w:cs="Times New Roman"/>
+          <w:sz w:val="24"/>
+          <w:szCs w:val="24"/>
+          <w:lang w:val="en-US"/>
+        </w:rPr>
+        <w:t>open</w:t>
+      </w:r>
+      <w:proofErr w:type="gramEnd"/>
+      <w:r>
+        <w:rPr>
+          <w:rFonts w:ascii="Times New Roman" w:hAnsi="Times New Roman" w:cs="Times New Roman"/>
+          <w:sz w:val="24"/>
+          <w:szCs w:val="24"/>
+          <w:lang w:val="en-US"/>
+        </w:rPr>
+        <w:t xml:space="preserve"> to further requests by the client in the future</w:t>
+      </w:r>
+      <w:r>
+        <w:rPr>
+          <w:rFonts w:ascii="Times New Roman" w:hAnsi="Times New Roman" w:cs="Times New Roman"/>
+          <w:sz w:val="24"/>
+          <w:szCs w:val="24"/>
+          <w:lang w:val="en-US"/>
+        </w:rPr>
+        <w:t xml:space="preserve">. </w:t>
+      </w:r>
+      <w:r>
+        <w:rPr>
+          <w:rFonts w:ascii="Times New Roman" w:hAnsi="Times New Roman" w:cs="Times New Roman"/>
+          <w:sz w:val="24"/>
+          <w:szCs w:val="24"/>
+          <w:lang w:val="en-US"/>
+        </w:rPr>
+        <w:t xml:space="preserve">As the client may want to understand our development process behind the scenes, we will push our documentations into the </w:t>
+      </w:r>
+      <w:proofErr w:type="spellStart"/>
+      <w:r>
+        <w:rPr>
+          <w:rFonts w:ascii="Times New Roman" w:hAnsi="Times New Roman" w:cs="Times New Roman"/>
+          <w:sz w:val="24"/>
+          <w:szCs w:val="24"/>
+          <w:lang w:val="en-US"/>
+        </w:rPr>
+        <w:t>Github</w:t>
+      </w:r>
+      <w:proofErr w:type="spellEnd"/>
+      <w:r>
+        <w:rPr>
+          <w:rFonts w:ascii="Times New Roman" w:hAnsi="Times New Roman" w:cs="Times New Roman"/>
+          <w:sz w:val="24"/>
+          <w:szCs w:val="24"/>
+          <w:lang w:val="en-US"/>
+        </w:rPr>
+        <w:t xml:space="preserve"> repository as well.</w:t>
+      </w:r>
     </w:p>
     <w:p>
       <w:pPr>
         <w:pStyle w:val="Heading1"/>
-      </w:pPr>
-      <w:r>
-        <w:t>Non-deliverables</w:t>
-      </w:r>
-    </w:p>
-    <w:p/>
-    <w:p>
-      <w:pPr>
-        <w:rPr>
-          <w:rFonts w:ascii="Times New Roman" w:hAnsi="Times New Roman" w:cs="Times New Roman"/>
-          <w:sz w:val="24"/>
-          <w:szCs w:val="24"/>
-          <w:lang w:val="en-US"/>
-        </w:rPr>
-      </w:pPr>
-      <w:r>
-        <w:rPr>
-          <w:rFonts w:ascii="Times New Roman" w:hAnsi="Times New Roman" w:cs="Times New Roman"/>
-          <w:sz w:val="24"/>
-          <w:szCs w:val="24"/>
-          <w:lang w:val="en-US"/>
-        </w:rPr>
-        <w:t>One of the big things that we aren’t going to deliver is the management of finance, we feel like one of the things a client might expect. But for now we aren’t planning on doing this, we want to primarily focus on managing the workers and their schedules, and also the stock of the store.</w:t>
-      </w:r>
-      <w:r>
-        <w:rPr>
-          <w:rFonts w:ascii="Times New Roman" w:hAnsi="Times New Roman" w:cs="Times New Roman"/>
-          <w:sz w:val="24"/>
-          <w:szCs w:val="24"/>
-          <w:lang w:val="en-US"/>
+        <w:jc w:val="both"/>
+        <w:rPr>
+          <w:lang w:val="en-GB"/>
+        </w:rPr>
+      </w:pPr>
+    </w:p>
+    <w:p>
+      <w:pPr>
+        <w:pStyle w:val="Heading1"/>
+        <w:jc w:val="both"/>
+        <w:rPr>
+          <w:lang w:val="en-GB"/>
+        </w:rPr>
+      </w:pPr>
+      <w:r>
+        <w:rPr>
+          <w:lang w:val="en-GB"/>
+        </w:rPr>
+        <w:t>Constraints</w:t>
+      </w:r>
+    </w:p>
+    <w:p>
+      <w:pPr>
+        <w:jc w:val="both"/>
+        <w:rPr>
+          <w:rFonts w:ascii="Times New Roman" w:hAnsi="Times New Roman" w:cs="Times New Roman"/>
+          <w:sz w:val="24"/>
+          <w:szCs w:val="24"/>
+          <w:lang w:val="en-GB"/>
+        </w:rPr>
+      </w:pPr>
+      <w:r>
+        <w:rPr>
+          <w:rFonts w:ascii="Times New Roman" w:hAnsi="Times New Roman" w:cs="Times New Roman"/>
+          <w:sz w:val="24"/>
+          <w:szCs w:val="24"/>
+          <w:lang w:val="en-GB"/>
+        </w:rPr>
+        <w:t xml:space="preserve">We will only operate from one store, as of right now. We might expand later as the project develops. Because of this focus on one location, we believe that we </w:t>
+      </w:r>
+      <w:r>
+        <w:rPr>
+          <w:rFonts w:ascii="Times New Roman" w:hAnsi="Times New Roman" w:cs="Times New Roman"/>
+          <w:sz w:val="24"/>
+          <w:szCs w:val="24"/>
+          <w:lang w:val="en-GB"/>
+        </w:rPr>
+        <w:t>would be</w:t>
+      </w:r>
+      <w:r>
+        <w:rPr>
+          <w:rFonts w:ascii="Times New Roman" w:hAnsi="Times New Roman" w:cs="Times New Roman"/>
+          <w:sz w:val="24"/>
+          <w:szCs w:val="24"/>
+          <w:lang w:val="en-GB"/>
+        </w:rPr>
+        <w:t xml:space="preserve"> able to efficiently proceed with a focused goal.  </w:t>
+      </w:r>
+    </w:p>
+    <w:p>
+      <w:pPr>
+        <w:jc w:val="both"/>
+        <w:rPr>
+          <w:rFonts w:ascii="Times New Roman" w:hAnsi="Times New Roman" w:cs="Times New Roman"/>
+          <w:sz w:val="24"/>
+          <w:szCs w:val="24"/>
+          <w:lang w:val="en-GB"/>
+        </w:rPr>
+      </w:pPr>
+      <w:r>
+        <w:rPr>
+          <w:rFonts w:ascii="Times New Roman" w:hAnsi="Times New Roman" w:cs="Times New Roman"/>
+          <w:sz w:val="24"/>
+          <w:szCs w:val="24"/>
+          <w:lang w:val="en-GB"/>
+        </w:rPr>
+        <w:t xml:space="preserve">As for limitations regarding time, money and </w:t>
+      </w:r>
+      <w:proofErr w:type="gramStart"/>
+      <w:r>
+        <w:rPr>
+          <w:rFonts w:ascii="Times New Roman" w:hAnsi="Times New Roman" w:cs="Times New Roman"/>
+          <w:sz w:val="24"/>
+          <w:szCs w:val="24"/>
+          <w:lang w:val="en-GB"/>
+        </w:rPr>
+        <w:t>quality</w:t>
+      </w:r>
+      <w:r>
+        <w:rPr>
+          <w:rFonts w:ascii="Times New Roman" w:hAnsi="Times New Roman" w:cs="Times New Roman"/>
+          <w:sz w:val="24"/>
+          <w:szCs w:val="24"/>
+          <w:lang w:val="en-GB"/>
+        </w:rPr>
+        <w:t xml:space="preserve"> :</w:t>
+      </w:r>
+      <w:proofErr w:type="gramEnd"/>
+    </w:p>
+    <w:p>
+      <w:pPr>
+        <w:jc w:val="both"/>
+        <w:rPr>
+          <w:rFonts w:ascii="Times New Roman" w:hAnsi="Times New Roman" w:cs="Times New Roman"/>
+          <w:sz w:val="24"/>
+          <w:szCs w:val="24"/>
+          <w:lang w:val="en-GB"/>
+        </w:rPr>
+      </w:pPr>
+      <w:r>
+        <w:rPr>
+          <w:rFonts w:ascii="Times New Roman" w:hAnsi="Times New Roman" w:cs="Times New Roman"/>
+          <w:sz w:val="24"/>
+          <w:szCs w:val="24"/>
+          <w:lang w:val="en-GB"/>
+        </w:rPr>
+        <w:t>We are focused on realizing this project within a span of 6 weeks. Quality controls will be made to assure our high standard</w:t>
+      </w:r>
+      <w:r>
+        <w:rPr>
+          <w:rFonts w:ascii="Times New Roman" w:hAnsi="Times New Roman" w:cs="Times New Roman"/>
+          <w:sz w:val="24"/>
+          <w:szCs w:val="24"/>
+          <w:lang w:val="en-GB"/>
+        </w:rPr>
+        <w:t xml:space="preserve"> through proper communication with client, continuous communication to and feedback from our peers and mentors</w:t>
+      </w:r>
+      <w:r>
+        <w:rPr>
+          <w:rFonts w:ascii="Times New Roman" w:hAnsi="Times New Roman" w:cs="Times New Roman"/>
+          <w:sz w:val="24"/>
+          <w:szCs w:val="24"/>
+          <w:lang w:val="en-GB"/>
+        </w:rPr>
+        <w:t xml:space="preserve">. As for money, we are capable to </w:t>
+      </w:r>
+      <w:r>
+        <w:rPr>
+          <w:rFonts w:ascii="Times New Roman" w:hAnsi="Times New Roman" w:cs="Times New Roman"/>
+          <w:sz w:val="24"/>
+          <w:szCs w:val="24"/>
+          <w:lang w:val="en-GB"/>
+        </w:rPr>
+        <w:lastRenderedPageBreak/>
+        <w:t>stay within budget, by working efficiently.</w:t>
+      </w:r>
+      <w:r>
+        <w:rPr>
+          <w:rFonts w:ascii="Times New Roman" w:hAnsi="Times New Roman" w:cs="Times New Roman"/>
+          <w:sz w:val="24"/>
+          <w:szCs w:val="24"/>
+          <w:lang w:val="en-GB"/>
+        </w:rPr>
+        <w:t xml:space="preserve"> We have acquired the software development programs</w:t>
+      </w:r>
+      <w:r>
+        <w:rPr>
+          <w:rFonts w:ascii="Times New Roman" w:hAnsi="Times New Roman" w:cs="Times New Roman"/>
+          <w:sz w:val="24"/>
+          <w:szCs w:val="24"/>
+          <w:lang w:val="en-GB"/>
         </w:rPr>
         <w:t xml:space="preserve"> </w:t>
       </w:r>
-    </w:p>
-    <w:p>
-      <w:pPr>
-        <w:rPr>
-          <w:rFonts w:ascii="Times New Roman" w:hAnsi="Times New Roman" w:cs="Times New Roman"/>
-          <w:sz w:val="24"/>
-          <w:szCs w:val="24"/>
-          <w:lang w:val="en-US"/>
-        </w:rPr>
-      </w:pPr>
-      <w:r>
-        <w:rPr>
-          <w:rFonts w:ascii="Times New Roman" w:hAnsi="Times New Roman" w:cs="Times New Roman"/>
-          <w:sz w:val="24"/>
-          <w:szCs w:val="24"/>
-          <w:lang w:val="en-US"/>
-        </w:rPr>
-        <w:t>We expect to deliver all of the requests that the client explicitly mentions during the initial interview</w:t>
-      </w:r>
-      <w:r>
-        <w:rPr>
-          <w:rFonts w:ascii="Times New Roman" w:hAnsi="Times New Roman" w:cs="Times New Roman"/>
-          <w:sz w:val="24"/>
-          <w:szCs w:val="24"/>
-          <w:lang w:val="en-US"/>
-        </w:rPr>
-        <w:t xml:space="preserve">, </w:t>
-      </w:r>
-      <w:r>
-        <w:rPr>
-          <w:rFonts w:ascii="Times New Roman" w:hAnsi="Times New Roman" w:cs="Times New Roman"/>
-          <w:sz w:val="24"/>
-          <w:szCs w:val="24"/>
-          <w:lang w:val="en-US"/>
-        </w:rPr>
-        <w:t>and</w:t>
-      </w:r>
-      <w:r>
-        <w:rPr>
-          <w:rFonts w:ascii="Times New Roman" w:hAnsi="Times New Roman" w:cs="Times New Roman"/>
-          <w:sz w:val="24"/>
-          <w:szCs w:val="24"/>
-          <w:lang w:val="en-US"/>
-        </w:rPr>
-        <w:t xml:space="preserve"> we are </w:t>
-      </w:r>
-      <w:r>
-        <w:rPr>
-          <w:rFonts w:ascii="Times New Roman" w:hAnsi="Times New Roman" w:cs="Times New Roman"/>
-          <w:sz w:val="24"/>
-          <w:szCs w:val="24"/>
-          <w:lang w:val="en-US"/>
-        </w:rPr>
-        <w:t xml:space="preserve">also </w:t>
-      </w:r>
-      <w:r>
-        <w:rPr>
-          <w:rFonts w:ascii="Times New Roman" w:hAnsi="Times New Roman" w:cs="Times New Roman"/>
-          <w:sz w:val="24"/>
-          <w:szCs w:val="24"/>
-          <w:lang w:val="en-US"/>
-        </w:rPr>
-        <w:t>open to further requests by the client in the future</w:t>
-      </w:r>
-      <w:r>
-        <w:rPr>
-          <w:rFonts w:ascii="Times New Roman" w:hAnsi="Times New Roman" w:cs="Times New Roman"/>
-          <w:sz w:val="24"/>
-          <w:szCs w:val="24"/>
-          <w:lang w:val="en-US"/>
-        </w:rPr>
-        <w:t xml:space="preserve">. </w:t>
-      </w:r>
-      <w:r>
-        <w:rPr>
-          <w:rFonts w:ascii="Times New Roman" w:hAnsi="Times New Roman" w:cs="Times New Roman"/>
-          <w:sz w:val="24"/>
-          <w:szCs w:val="24"/>
-          <w:lang w:val="en-US"/>
-        </w:rPr>
-        <w:t xml:space="preserve">As the client </w:t>
-      </w:r>
-      <w:r>
-        <w:rPr>
-          <w:rFonts w:ascii="Times New Roman" w:hAnsi="Times New Roman" w:cs="Times New Roman"/>
-          <w:sz w:val="24"/>
-          <w:szCs w:val="24"/>
-          <w:lang w:val="en-US"/>
-        </w:rPr>
-        <w:lastRenderedPageBreak/>
-        <w:t xml:space="preserve">may want to understand our development process behind the scenes, we will push our documentations into the </w:t>
-      </w:r>
-      <w:proofErr w:type="spellStart"/>
-      <w:r>
-        <w:rPr>
-          <w:rFonts w:ascii="Times New Roman" w:hAnsi="Times New Roman" w:cs="Times New Roman"/>
-          <w:sz w:val="24"/>
-          <w:szCs w:val="24"/>
-          <w:lang w:val="en-US"/>
-        </w:rPr>
-        <w:t>Github</w:t>
-      </w:r>
-      <w:proofErr w:type="spellEnd"/>
-      <w:r>
-        <w:rPr>
-          <w:rFonts w:ascii="Times New Roman" w:hAnsi="Times New Roman" w:cs="Times New Roman"/>
-          <w:sz w:val="24"/>
-          <w:szCs w:val="24"/>
-          <w:lang w:val="en-US"/>
-        </w:rPr>
-        <w:t xml:space="preserve"> repository as well.</w:t>
-      </w:r>
+      <w:r>
+        <w:rPr>
+          <w:rFonts w:ascii="Times New Roman" w:hAnsi="Times New Roman" w:cs="Times New Roman"/>
+          <w:sz w:val="24"/>
+          <w:szCs w:val="24"/>
+          <w:lang w:val="en-GB"/>
+        </w:rPr>
+        <w:t xml:space="preserve">needed for the project with licenses from Fontys. </w:t>
+      </w:r>
+    </w:p>
+    <w:p>
+      <w:pPr>
+        <w:jc w:val="both"/>
+        <w:rPr>
+          <w:rFonts w:ascii="Times New Roman" w:hAnsi="Times New Roman" w:cs="Times New Roman"/>
+          <w:sz w:val="24"/>
+          <w:szCs w:val="24"/>
+          <w:lang w:val="en-GB"/>
+        </w:rPr>
+      </w:pPr>
+      <w:r>
+        <w:rPr>
+          <w:rFonts w:ascii="Times New Roman" w:hAnsi="Times New Roman" w:cs="Times New Roman"/>
+          <w:sz w:val="24"/>
+          <w:szCs w:val="24"/>
+          <w:lang w:val="en-GB"/>
+        </w:rPr>
+        <w:t>The Covid-19 pandemic would limit our possibilities of on-site group and client meetings, therefore there may be some miscommunication that may arise. However, we expect to communicate as often as possible online as to decrease the possibilities of such predicaments from happening.</w:t>
+      </w:r>
+    </w:p>
+    <w:p>
+      <w:pPr>
+        <w:jc w:val="both"/>
+        <w:rPr>
+          <w:rFonts w:ascii="Times New Roman" w:hAnsi="Times New Roman" w:cs="Times New Roman"/>
+          <w:sz w:val="24"/>
+          <w:szCs w:val="24"/>
+          <w:lang w:val="en-GB"/>
+        </w:rPr>
+      </w:pPr>
+      <w:r>
+        <w:rPr>
+          <w:rFonts w:ascii="Times New Roman" w:hAnsi="Times New Roman" w:cs="Times New Roman"/>
+          <w:sz w:val="24"/>
+          <w:szCs w:val="24"/>
+          <w:lang w:val="en-GB"/>
+        </w:rPr>
+        <w:t xml:space="preserve">There are multiple languages we will use such as C#, HTML, </w:t>
+      </w:r>
+      <w:proofErr w:type="gramStart"/>
+      <w:r>
+        <w:rPr>
+          <w:rFonts w:ascii="Times New Roman" w:hAnsi="Times New Roman" w:cs="Times New Roman"/>
+          <w:sz w:val="24"/>
+          <w:szCs w:val="24"/>
+          <w:lang w:val="en-GB"/>
+        </w:rPr>
+        <w:t>PHP</w:t>
+      </w:r>
+      <w:proofErr w:type="gramEnd"/>
+      <w:r>
+        <w:rPr>
+          <w:rFonts w:ascii="Times New Roman" w:hAnsi="Times New Roman" w:cs="Times New Roman"/>
+          <w:sz w:val="24"/>
+          <w:szCs w:val="24"/>
+          <w:lang w:val="en-GB"/>
+        </w:rPr>
+        <w:t xml:space="preserve"> and JavaScript. </w:t>
+      </w:r>
+    </w:p>
+    <w:p>
+      <w:pPr>
+        <w:jc w:val="both"/>
+        <w:rPr>
+          <w:rFonts w:ascii="Times New Roman" w:hAnsi="Times New Roman" w:cs="Times New Roman"/>
+          <w:sz w:val="24"/>
+          <w:szCs w:val="24"/>
+          <w:lang w:val="en-GB"/>
+        </w:rPr>
+      </w:pPr>
     </w:p>
     <w:p>
       <w:pPr>
         <w:pStyle w:val="Heading1"/>
-        <w:rPr>
-          <w:lang w:val="en-GB"/>
-        </w:rPr>
-      </w:pPr>
-    </w:p>
-    <w:p>
-      <w:pPr>
-        <w:pStyle w:val="Heading1"/>
-        <w:rPr>
-          <w:lang w:val="en-GB"/>
-        </w:rPr>
-      </w:pPr>
-      <w:r>
-        <w:rPr>
-          <w:lang w:val="en-GB"/>
-        </w:rPr>
-        <w:t>Constraints</w:t>
-      </w:r>
-    </w:p>
-    <w:p>
-      <w:pPr>
-        <w:rPr>
-          <w:rFonts w:ascii="Times New Roman" w:hAnsi="Times New Roman" w:cs="Times New Roman"/>
-          <w:sz w:val="24"/>
-          <w:szCs w:val="24"/>
-          <w:lang w:val="en-GB"/>
-        </w:rPr>
-      </w:pPr>
-    </w:p>
-    <w:p>
-      <w:pPr>
-        <w:rPr>
-          <w:rFonts w:ascii="Times New Roman" w:hAnsi="Times New Roman" w:cs="Times New Roman"/>
-          <w:sz w:val="24"/>
-          <w:szCs w:val="24"/>
-          <w:lang w:val="en-GB"/>
-        </w:rPr>
-      </w:pPr>
-      <w:r>
-        <w:rPr>
-          <w:rFonts w:ascii="Times New Roman" w:hAnsi="Times New Roman" w:cs="Times New Roman"/>
-          <w:sz w:val="24"/>
-          <w:szCs w:val="24"/>
-          <w:lang w:val="en-GB"/>
-        </w:rPr>
-        <w:t xml:space="preserve">We will only operate from one store, as of right now. We might expand later as the project develops. Because of this focus on one location, we believe that we </w:t>
-      </w:r>
-      <w:r>
-        <w:rPr>
-          <w:rFonts w:ascii="Times New Roman" w:hAnsi="Times New Roman" w:cs="Times New Roman"/>
-          <w:sz w:val="24"/>
-          <w:szCs w:val="24"/>
-          <w:lang w:val="en-GB"/>
-        </w:rPr>
-        <w:t>would be</w:t>
-      </w:r>
-      <w:r>
-        <w:rPr>
-          <w:rFonts w:ascii="Times New Roman" w:hAnsi="Times New Roman" w:cs="Times New Roman"/>
-          <w:sz w:val="24"/>
-          <w:szCs w:val="24"/>
-          <w:lang w:val="en-GB"/>
-        </w:rPr>
-        <w:t xml:space="preserve"> able to efficiently proceed with a focused goal.  </w:t>
-      </w:r>
-    </w:p>
-    <w:p>
-      <w:pPr>
-        <w:rPr>
-          <w:rFonts w:ascii="Times New Roman" w:hAnsi="Times New Roman" w:cs="Times New Roman"/>
-          <w:sz w:val="24"/>
-          <w:szCs w:val="24"/>
-          <w:lang w:val="en-GB"/>
-        </w:rPr>
-      </w:pPr>
-      <w:r>
-        <w:rPr>
-          <w:rFonts w:ascii="Times New Roman" w:hAnsi="Times New Roman" w:cs="Times New Roman"/>
-          <w:sz w:val="24"/>
-          <w:szCs w:val="24"/>
-          <w:lang w:val="en-GB"/>
-        </w:rPr>
-        <w:t>As for limitations regarding time, money and quality</w:t>
-      </w:r>
-      <w:r>
-        <w:rPr>
-          <w:rFonts w:ascii="Times New Roman" w:hAnsi="Times New Roman" w:cs="Times New Roman"/>
-          <w:sz w:val="24"/>
-          <w:szCs w:val="24"/>
-          <w:lang w:val="en-GB"/>
-        </w:rPr>
-        <w:t xml:space="preserve"> :</w:t>
-      </w:r>
-    </w:p>
-    <w:p>
-      <w:pPr>
-        <w:rPr>
-          <w:rFonts w:ascii="Times New Roman" w:hAnsi="Times New Roman" w:cs="Times New Roman"/>
-          <w:sz w:val="24"/>
-          <w:szCs w:val="24"/>
-          <w:lang w:val="en-GB"/>
-        </w:rPr>
-      </w:pPr>
-      <w:r>
-        <w:rPr>
-          <w:rFonts w:ascii="Times New Roman" w:hAnsi="Times New Roman" w:cs="Times New Roman"/>
-          <w:sz w:val="24"/>
-          <w:szCs w:val="24"/>
-          <w:lang w:val="en-GB"/>
-        </w:rPr>
-        <w:t>We are focused on realizing this project within a span of 6 weeks. Quality controls will be made to assure our high standard</w:t>
-      </w:r>
-      <w:r>
-        <w:rPr>
-          <w:rFonts w:ascii="Times New Roman" w:hAnsi="Times New Roman" w:cs="Times New Roman"/>
-          <w:sz w:val="24"/>
-          <w:szCs w:val="24"/>
-          <w:lang w:val="en-GB"/>
-        </w:rPr>
-        <w:t xml:space="preserve"> through proper communication with client, continuous communication to and feedback from our peers and mentors</w:t>
-      </w:r>
-      <w:r>
-        <w:rPr>
-          <w:rFonts w:ascii="Times New Roman" w:hAnsi="Times New Roman" w:cs="Times New Roman"/>
-          <w:sz w:val="24"/>
-          <w:szCs w:val="24"/>
-          <w:lang w:val="en-GB"/>
-        </w:rPr>
-        <w:t>. As for money, we are capable to stay within budget, by working efficiently.</w:t>
-      </w:r>
-      <w:r>
-        <w:rPr>
-          <w:rFonts w:ascii="Times New Roman" w:hAnsi="Times New Roman" w:cs="Times New Roman"/>
-          <w:sz w:val="24"/>
-          <w:szCs w:val="24"/>
-          <w:lang w:val="en-GB"/>
-        </w:rPr>
-        <w:t xml:space="preserve"> We have acquired the software development programs</w:t>
-      </w:r>
-      <w:r>
-        <w:rPr>
-          <w:rFonts w:ascii="Times New Roman" w:hAnsi="Times New Roman" w:cs="Times New Roman"/>
-          <w:sz w:val="24"/>
-          <w:szCs w:val="24"/>
-          <w:lang w:val="en-GB"/>
-        </w:rPr>
-        <w:t xml:space="preserve"> </w:t>
-      </w:r>
-      <w:r>
-        <w:rPr>
-          <w:rFonts w:ascii="Times New Roman" w:hAnsi="Times New Roman" w:cs="Times New Roman"/>
-          <w:sz w:val="24"/>
-          <w:szCs w:val="24"/>
-          <w:lang w:val="en-GB"/>
-        </w:rPr>
-        <w:t xml:space="preserve">needed for the project with licenses from Fontys. </w:t>
-      </w:r>
-    </w:p>
-    <w:p>
-      <w:pPr>
-        <w:rPr>
-          <w:rFonts w:ascii="Times New Roman" w:hAnsi="Times New Roman" w:cs="Times New Roman"/>
-          <w:sz w:val="24"/>
-          <w:szCs w:val="24"/>
-          <w:lang w:val="en-GB"/>
-        </w:rPr>
-      </w:pPr>
-      <w:r>
-        <w:rPr>
-          <w:rFonts w:ascii="Times New Roman" w:hAnsi="Times New Roman" w:cs="Times New Roman"/>
-          <w:sz w:val="24"/>
-          <w:szCs w:val="24"/>
-          <w:lang w:val="en-GB"/>
-        </w:rPr>
-        <w:t>The Covid-19 pandemic would limit our possibilities of on-site group and client meetings, therefore there may be some miscommunication that may arise. However, we expect to communicate as often as possible online as to decrease the possibilities of such predicaments from happening.</w:t>
-      </w:r>
-    </w:p>
-    <w:p>
-      <w:pPr>
-        <w:rPr>
-          <w:rFonts w:ascii="Times New Roman" w:hAnsi="Times New Roman" w:cs="Times New Roman"/>
-          <w:sz w:val="24"/>
-          <w:szCs w:val="24"/>
-          <w:lang w:val="en-GB"/>
-        </w:rPr>
-      </w:pPr>
-      <w:r>
-        <w:rPr>
-          <w:rFonts w:ascii="Times New Roman" w:hAnsi="Times New Roman" w:cs="Times New Roman"/>
-          <w:sz w:val="24"/>
-          <w:szCs w:val="24"/>
-          <w:lang w:val="en-GB"/>
-        </w:rPr>
-        <w:t xml:space="preserve">There are multiple languages we will use such as C#, HTML, PHP and JavaScript. </w:t>
-      </w:r>
-    </w:p>
-    <w:p>
-      <w:pPr>
-        <w:pStyle w:val="Heading1"/>
+        <w:jc w:val="both"/>
       </w:pPr>
       <w:r>
         <w:t>Phasing</w:t>
@@ -3254,13 +3385,7 @@
     </w:p>
     <w:p>
       <w:pPr>
-        <w:rPr>
-          <w:lang w:val="en-GB"/>
-        </w:rPr>
-      </w:pPr>
-    </w:p>
-    <w:p>
-      <w:pPr>
+        <w:jc w:val="both"/>
         <w:rPr>
           <w:rFonts w:ascii="Times New Roman" w:hAnsi="Times New Roman" w:cs="Times New Roman"/>
           <w:sz w:val="24"/>
@@ -3323,45 +3448,78 @@
           <w:sz w:val="24"/>
           <w:szCs w:val="24"/>
         </w:rPr>
-        <w:t>. Our phases consist of :</w:t>
-      </w:r>
-    </w:p>
-    <w:p>
-      <w:pPr>
-        <w:rPr>
-          <w:rFonts w:ascii="Times New Roman" w:hAnsi="Times New Roman" w:cs="Times New Roman"/>
-          <w:sz w:val="24"/>
-          <w:szCs w:val="24"/>
-        </w:rPr>
-      </w:pPr>
-      <w:r>
-        <w:rPr>
-          <w:rFonts w:ascii="Times New Roman" w:hAnsi="Times New Roman" w:cs="Times New Roman"/>
-          <w:sz w:val="24"/>
-          <w:szCs w:val="24"/>
-        </w:rPr>
-        <w:t>First phase – Developing employee management part of the application</w:t>
-      </w:r>
-    </w:p>
-    <w:p>
-      <w:pPr>
-        <w:rPr>
-          <w:rFonts w:ascii="Times New Roman" w:hAnsi="Times New Roman" w:cs="Times New Roman"/>
-          <w:sz w:val="24"/>
-          <w:szCs w:val="24"/>
-        </w:rPr>
-      </w:pPr>
-      <w:r>
-        <w:rPr>
-          <w:rFonts w:ascii="Times New Roman" w:hAnsi="Times New Roman" w:cs="Times New Roman"/>
-          <w:sz w:val="24"/>
-          <w:szCs w:val="24"/>
-        </w:rPr>
-        <w:t>Second phase – Developing stock management part of the application</w:t>
-      </w:r>
-    </w:p>
-    <w:p>
-      <w:pPr>
+        <w:t xml:space="preserve">. Our phases consist </w:t>
+      </w:r>
+      <w:proofErr w:type="gramStart"/>
+      <w:r>
+        <w:rPr>
+          <w:rFonts w:ascii="Times New Roman" w:hAnsi="Times New Roman" w:cs="Times New Roman"/>
+          <w:sz w:val="24"/>
+          <w:szCs w:val="24"/>
+        </w:rPr>
+        <w:t>of :</w:t>
+      </w:r>
+      <w:proofErr w:type="gramEnd"/>
+    </w:p>
+    <w:p>
+      <w:pPr>
+        <w:jc w:val="both"/>
+        <w:rPr>
+          <w:rFonts w:ascii="Times New Roman" w:hAnsi="Times New Roman" w:cs="Times New Roman"/>
+          <w:sz w:val="24"/>
+          <w:szCs w:val="24"/>
+        </w:rPr>
+      </w:pPr>
+      <w:r>
+        <w:rPr>
+          <w:rFonts w:ascii="Times New Roman" w:hAnsi="Times New Roman" w:cs="Times New Roman"/>
+          <w:sz w:val="24"/>
+          <w:szCs w:val="24"/>
+        </w:rPr>
+        <w:t xml:space="preserve">First phase – Developing employee management part of the </w:t>
+      </w:r>
+      <w:proofErr w:type="gramStart"/>
+      <w:r>
+        <w:rPr>
+          <w:rFonts w:ascii="Times New Roman" w:hAnsi="Times New Roman" w:cs="Times New Roman"/>
+          <w:sz w:val="24"/>
+          <w:szCs w:val="24"/>
+        </w:rPr>
+        <w:t>application</w:t>
+      </w:r>
+      <w:proofErr w:type="gramEnd"/>
+    </w:p>
+    <w:p>
+      <w:pPr>
+        <w:jc w:val="both"/>
+        <w:rPr>
+          <w:rFonts w:ascii="Times New Roman" w:hAnsi="Times New Roman" w:cs="Times New Roman"/>
+          <w:sz w:val="24"/>
+          <w:szCs w:val="24"/>
+        </w:rPr>
+      </w:pPr>
+      <w:r>
+        <w:rPr>
+          <w:rFonts w:ascii="Times New Roman" w:hAnsi="Times New Roman" w:cs="Times New Roman"/>
+          <w:sz w:val="24"/>
+          <w:szCs w:val="24"/>
+        </w:rPr>
+        <w:t xml:space="preserve">Second phase – Developing stock management part of the </w:t>
+      </w:r>
+      <w:proofErr w:type="gramStart"/>
+      <w:r>
+        <w:rPr>
+          <w:rFonts w:ascii="Times New Roman" w:hAnsi="Times New Roman" w:cs="Times New Roman"/>
+          <w:sz w:val="24"/>
+          <w:szCs w:val="24"/>
+        </w:rPr>
+        <w:t>application</w:t>
+      </w:r>
+      <w:proofErr w:type="gramEnd"/>
+    </w:p>
+    <w:p>
+      <w:pPr>
+        <w:jc w:val="both"/>
         <w:rPr>
           <w:rFonts w:ascii="Times New Roman" w:hAnsi="Times New Roman" w:cs="Times New Roman"/>
           <w:sz w:val="24"/>
@@ -3401,18 +3559,11 @@
         <w:t>application to database, and integrating all parts into a connected application.</w:t>
       </w:r>
     </w:p>
-    <w:p/>
-    <w:p/>
-    <w:p/>
-    <w:p/>
-    <w:p/>
-    <w:p/>
-    <w:p/>
     <w:tbl>
       <w:tblPr>
-        <w:tblStyle w:val="GridTable2-Accent3"/>
+        <w:tblStyle w:val="GridTable4"/>
+        <w:tblpPr w:leftFromText="180" w:rightFromText="180" w:vertAnchor="text" w:horzAnchor="margin" w:tblpXSpec="center" w:tblpY="137"/>
         <w:tblW w:w="9656" w:type="dxa"/>
-        <w:tblInd w:w="-311" w:type="dxa"/>
         <w:tblLook w:val="04A0" w:firstRow="1" w:lastRow="0" w:firstColumn="1" w:lastColumn="0" w:noHBand="0" w:noVBand="1"/>
       </w:tblPr>
       <w:tblGrid>
@@ -3432,9 +3583,6 @@
           <w:tcPr>
             <w:cnfStyle w:val="001000000000" w:firstRow="0" w:lastRow="0" w:firstColumn="1" w:lastColumn="0" w:oddVBand="0" w:evenVBand="0" w:oddHBand="0" w:evenHBand="0" w:firstRowFirstColumn="0" w:firstRowLastColumn="0" w:lastRowFirstColumn="0" w:lastRowLastColumn="0"/>
             <w:tcW w:w="1597" w:type="dxa"/>
-            <w:tcBorders>
-              <w:left w:val="nil"/>
-            </w:tcBorders>
             <w:hideMark/>
           </w:tcPr>
           <w:p>
@@ -3452,7 +3600,6 @@
                 <w:rFonts w:ascii="Times New Roman" w:hAnsi="Times New Roman" w:cs="Times New Roman"/>
                 <w:bCs w:val="0"/>
               </w:rPr>
-              <w:lastRenderedPageBreak/>
               <w:t>Week 1</w:t>
             </w:r>
           </w:p>
@@ -3560,9 +3707,6 @@
         <w:tc>
           <w:tcPr>
             <w:tcW w:w="1602" w:type="dxa"/>
-            <w:tcBorders>
-              <w:right w:val="nil"/>
-            </w:tcBorders>
             <w:hideMark/>
           </w:tcPr>
           <w:p>
@@ -3589,25 +3733,19 @@
       <w:tr>
         <w:trPr>
           <w:cnfStyle w:val="000000100000" w:firstRow="0" w:lastRow="0" w:firstColumn="0" w:lastColumn="0" w:oddVBand="0" w:evenVBand="0" w:oddHBand="1" w:evenHBand="0" w:firstRowFirstColumn="0" w:firstRowLastColumn="0" w:lastRowFirstColumn="0" w:lastRowLastColumn="0"/>
-          <w:trHeight w:val="2127"/>
+          <w:trHeight w:val="1409"/>
         </w:trPr>
         <w:tc>
           <w:tcPr>
             <w:cnfStyle w:val="001000000000" w:firstRow="0" w:lastRow="0" w:firstColumn="1" w:lastColumn="0" w:oddVBand="0" w:evenVBand="0" w:oddHBand="0" w:evenHBand="0" w:firstRowFirstColumn="0" w:firstRowLastColumn="0" w:lastRowFirstColumn="0" w:lastRowLastColumn="0"/>
             <w:tcW w:w="1597" w:type="dxa"/>
-            <w:tcBorders>
-              <w:top w:val="single" w:sz="2" w:space="0" w:color="C9C9C9" w:themeColor="accent3" w:themeTint="99"/>
-              <w:left w:val="nil"/>
-              <w:bottom w:val="single" w:sz="2" w:space="0" w:color="C9C9C9" w:themeColor="accent3" w:themeTint="99"/>
-              <w:right w:val="single" w:sz="2" w:space="0" w:color="C9C9C9" w:themeColor="accent3" w:themeTint="99"/>
-            </w:tcBorders>
             <w:hideMark/>
           </w:tcPr>
           <w:p>
             <w:pPr>
               <w:pStyle w:val="ListParagraph"/>
               <w:ind w:left="0"/>
-              <w:jc w:val="center"/>
+              <w:jc w:val="both"/>
               <w:rPr>
                 <w:rFonts w:ascii="Times New Roman" w:hAnsi="Times New Roman" w:cs="Times New Roman"/>
                 <w:b w:val="0"/>
@@ -3625,12 +3763,31 @@
         <w:tc>
           <w:tcPr>
             <w:tcW w:w="1658" w:type="dxa"/>
-            <w:tcBorders>
-              <w:top w:val="single" w:sz="2" w:space="0" w:color="C9C9C9" w:themeColor="accent3" w:themeTint="99"/>
-              <w:left w:val="single" w:sz="2" w:space="0" w:color="C9C9C9" w:themeColor="accent3" w:themeTint="99"/>
-              <w:bottom w:val="single" w:sz="2" w:space="0" w:color="C9C9C9" w:themeColor="accent3" w:themeTint="99"/>
-              <w:right w:val="single" w:sz="2" w:space="0" w:color="C9C9C9" w:themeColor="accent3" w:themeTint="99"/>
-            </w:tcBorders>
+            <w:hideMark/>
+          </w:tcPr>
+          <w:p>
+            <w:pPr>
+              <w:pStyle w:val="ListParagraph"/>
+              <w:ind w:left="0"/>
+              <w:cnfStyle w:val="000000100000" w:firstRow="0" w:lastRow="0" w:firstColumn="0" w:lastColumn="0" w:oddVBand="0" w:evenVBand="0" w:oddHBand="1" w:evenHBand="0" w:firstRowFirstColumn="0" w:firstRowLastColumn="0" w:lastRowFirstColumn="0" w:lastRowLastColumn="0"/>
+              <w:rPr>
+                <w:rFonts w:ascii="Times New Roman" w:hAnsi="Times New Roman" w:cs="Times New Roman"/>
+                <w:bCs/>
+              </w:rPr>
+            </w:pPr>
+            <w:r>
+              <w:rPr>
+                <w:rFonts w:ascii="Times New Roman" w:hAnsi="Times New Roman" w:cs="Times New Roman"/>
+                <w:bCs/>
+              </w:rPr>
+              <w:t xml:space="preserve">User Requirement Specifications </w:t>
+            </w:r>
+          </w:p>
+        </w:tc>
+        <w:tc>
+          <w:tcPr>
+            <w:tcW w:w="3202" w:type="dxa"/>
+            <w:gridSpan w:val="2"/>
             <w:hideMark/>
           </w:tcPr>
           <w:p>
@@ -3649,38 +3806,6 @@
                 <w:rFonts w:ascii="Times New Roman" w:hAnsi="Times New Roman" w:cs="Times New Roman"/>
                 <w:bCs/>
               </w:rPr>
-              <w:t xml:space="preserve">User Requirement Specifications </w:t>
-            </w:r>
-          </w:p>
-        </w:tc>
-        <w:tc>
-          <w:tcPr>
-            <w:tcW w:w="3202" w:type="dxa"/>
-            <w:gridSpan w:val="2"/>
-            <w:tcBorders>
-              <w:top w:val="single" w:sz="2" w:space="0" w:color="C9C9C9" w:themeColor="accent3" w:themeTint="99"/>
-              <w:left w:val="single" w:sz="2" w:space="0" w:color="C9C9C9" w:themeColor="accent3" w:themeTint="99"/>
-              <w:bottom w:val="single" w:sz="2" w:space="0" w:color="C9C9C9" w:themeColor="accent3" w:themeTint="99"/>
-              <w:right w:val="single" w:sz="2" w:space="0" w:color="C9C9C9" w:themeColor="accent3" w:themeTint="99"/>
-            </w:tcBorders>
-            <w:hideMark/>
-          </w:tcPr>
-          <w:p>
-            <w:pPr>
-              <w:pStyle w:val="ListParagraph"/>
-              <w:ind w:left="0"/>
-              <w:jc w:val="center"/>
-              <w:cnfStyle w:val="000000100000" w:firstRow="0" w:lastRow="0" w:firstColumn="0" w:lastColumn="0" w:oddVBand="0" w:evenVBand="0" w:oddHBand="1" w:evenHBand="0" w:firstRowFirstColumn="0" w:firstRowLastColumn="0" w:lastRowFirstColumn="0" w:lastRowLastColumn="0"/>
-              <w:rPr>
-                <w:rFonts w:ascii="Times New Roman" w:hAnsi="Times New Roman" w:cs="Times New Roman"/>
-                <w:bCs/>
-              </w:rPr>
-            </w:pPr>
-            <w:r>
-              <w:rPr>
-                <w:rFonts w:ascii="Times New Roman" w:hAnsi="Times New Roman" w:cs="Times New Roman"/>
-                <w:bCs/>
-              </w:rPr>
               <w:t>Implementation</w:t>
             </w:r>
           </w:p>
@@ -3688,19 +3813,12 @@
         <w:tc>
           <w:tcPr>
             <w:tcW w:w="1597" w:type="dxa"/>
-            <w:tcBorders>
-              <w:top w:val="single" w:sz="2" w:space="0" w:color="C9C9C9" w:themeColor="accent3" w:themeTint="99"/>
-              <w:left w:val="single" w:sz="2" w:space="0" w:color="C9C9C9" w:themeColor="accent3" w:themeTint="99"/>
-              <w:bottom w:val="single" w:sz="2" w:space="0" w:color="C9C9C9" w:themeColor="accent3" w:themeTint="99"/>
-              <w:right w:val="single" w:sz="2" w:space="0" w:color="C9C9C9" w:themeColor="accent3" w:themeTint="99"/>
-            </w:tcBorders>
             <w:hideMark/>
           </w:tcPr>
           <w:p>
             <w:pPr>
               <w:pStyle w:val="ListParagraph"/>
               <w:ind w:left="0"/>
-              <w:jc w:val="center"/>
               <w:cnfStyle w:val="000000100000" w:firstRow="0" w:lastRow="0" w:firstColumn="0" w:lastColumn="0" w:oddVBand="0" w:evenVBand="0" w:oddHBand="1" w:evenHBand="0" w:firstRowFirstColumn="0" w:firstRowLastColumn="0" w:lastRowFirstColumn="0" w:lastRowLastColumn="0"/>
               <w:rPr>
                 <w:rFonts w:ascii="Times New Roman" w:hAnsi="Times New Roman" w:cs="Times New Roman"/>
@@ -3719,19 +3837,12 @@
         <w:tc>
           <w:tcPr>
             <w:tcW w:w="1602" w:type="dxa"/>
-            <w:tcBorders>
-              <w:top w:val="single" w:sz="2" w:space="0" w:color="C9C9C9" w:themeColor="accent3" w:themeTint="99"/>
-              <w:left w:val="single" w:sz="2" w:space="0" w:color="C9C9C9" w:themeColor="accent3" w:themeTint="99"/>
-              <w:bottom w:val="single" w:sz="2" w:space="0" w:color="C9C9C9" w:themeColor="accent3" w:themeTint="99"/>
-              <w:right w:val="nil"/>
-            </w:tcBorders>
             <w:hideMark/>
           </w:tcPr>
           <w:p>
             <w:pPr>
               <w:pStyle w:val="ListParagraph"/>
               <w:ind w:left="0"/>
-              <w:jc w:val="center"/>
               <w:cnfStyle w:val="000000100000" w:firstRow="0" w:lastRow="0" w:firstColumn="0" w:lastColumn="0" w:oddVBand="0" w:evenVBand="0" w:oddHBand="1" w:evenHBand="0" w:firstRowFirstColumn="0" w:firstRowLastColumn="0" w:lastRowFirstColumn="0" w:lastRowLastColumn="0"/>
               <w:rPr>
                 <w:rFonts w:ascii="Times New Roman" w:hAnsi="Times New Roman" w:cs="Times New Roman"/>
@@ -3752,12 +3863,6 @@
     <w:p>
       <w:pPr>
         <w:jc w:val="both"/>
-        <w:rPr>
-          <w:rFonts w:ascii="Times New Roman" w:hAnsi="Times New Roman" w:cs="Times New Roman"/>
-          <w:sz w:val="24"/>
-          <w:szCs w:val="24"/>
-          <w:lang w:val="en-GB"/>
-        </w:rPr>
       </w:pPr>
       <w:r>
         <w:rPr>
@@ -3770,15 +3875,15 @@
         <mc:AlternateContent>
           <mc:Choice Requires="wps">
             <w:drawing>
-              <wp:anchor distT="45720" distB="45720" distL="114300" distR="114300" simplePos="0" relativeHeight="251659264" behindDoc="0" locked="0" layoutInCell="1" allowOverlap="1" wp14:anchorId="5E69C6A7" wp14:editId="07598825">
+              <wp:anchor distT="45720" distB="45720" distL="114300" distR="114300" simplePos="0" relativeHeight="251659264" behindDoc="0" locked="0" layoutInCell="1" allowOverlap="1" wp14:anchorId="5E69C6A7" wp14:editId="4D7E6EC9">
                 <wp:simplePos x="0" y="0"/>
                 <wp:positionH relativeFrom="margin">
                   <wp:align>center</wp:align>
                 </wp:positionH>
                 <wp:positionV relativeFrom="page">
-                  <wp:posOffset>2743200</wp:posOffset>
+                  <wp:posOffset>5981700</wp:posOffset>
                 </wp:positionV>
-                <wp:extent cx="4152900" cy="266700"/>
+                <wp:extent cx="3512820" cy="266700"/>
                 <wp:effectExtent l="0" t="0" r="0" b="0"/>
                 <wp:wrapNone/>
                 <wp:docPr id="217" name="Text Box 2"/>
@@ -3794,7 +3899,7 @@
                       <wps:spPr bwMode="auto">
                         <a:xfrm>
                           <a:off x="0" y="0"/>
-                          <a:ext cx="4152900" cy="266700"/>
+                          <a:ext cx="3512820" cy="266700"/>
                         </a:xfrm>
                         <a:prstGeom prst="rect">
                           <a:avLst/>
@@ -3847,7 +3952,7 @@
           </mc:Choice>
           <mc:Fallback>
             <w:pict>
-              <v:shape w14:anchorId="5E69C6A7" id="_x0000_s1027" type="#_x0000_t202" style="position:absolute;left:0;text-align:left;margin-left:0;margin-top:3in;width:327pt;height:21pt;z-index:251659264;visibility:visible;mso-wrap-style:square;mso-width-percent:0;mso-height-percent:0;mso-wrap-distance-left:9pt;mso-wrap-distance-top:3.6pt;mso-wrap-distance-right:9pt;mso-wrap-distance-bottom:3.6pt;mso-position-horizontal:center;mso-position-horizontal-relative:margin;mso-position-vertical:absolute;mso-position-vertical-relative:page;mso-width-percent:0;mso-height-percent:0;mso-width-relative:margin;mso-height-relative:margin;v-text-anchor:top" o:gfxdata="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" stroked="f">
+              <v:shape w14:anchorId="5E69C6A7" id="_x0000_s1027" type="#_x0000_t202" style="position:absolute;left:0;text-align:left;margin-left:0;margin-top:471pt;width:276.6pt;height:21pt;z-index:251659264;visibility:visible;mso-wrap-style:square;mso-width-percent:0;mso-height-percent:0;mso-wrap-distance-left:9pt;mso-wrap-distance-top:3.6pt;mso-wrap-distance-right:9pt;mso-wrap-distance-bottom:3.6pt;mso-position-horizontal:center;mso-position-horizontal-relative:margin;mso-position-vertical:absolute;mso-position-vertical-relative:page;mso-width-percent:0;mso-height-percent:0;mso-width-relative:margin;mso-height-relative:margin;v-text-anchor:top" o:gfxdata="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" stroked="f">
                 <v:textbox>
                   <w:txbxContent>
                     <w:p>
@@ -3889,27 +3994,7 @@
     </w:p>
     <w:p>
       <w:pPr>
-        <w:ind w:left="360"/>
-        <w:rPr>
-          <w:rFonts w:ascii="Times New Roman" w:hAnsi="Times New Roman" w:cs="Times New Roman"/>
-          <w:sz w:val="24"/>
-          <w:szCs w:val="24"/>
-          <w:lang w:val="en-GB"/>
-        </w:rPr>
-      </w:pPr>
-    </w:p>
-    <w:p>
-      <w:pPr>
-        <w:rPr>
-          <w:rFonts w:ascii="Times New Roman" w:hAnsi="Times New Roman" w:cs="Times New Roman"/>
-          <w:sz w:val="24"/>
-          <w:szCs w:val="24"/>
-          <w:lang w:val="en-GB"/>
-        </w:rPr>
-      </w:pPr>
-    </w:p>
-    <w:p>
-      <w:pPr>
+        <w:jc w:val="both"/>
         <w:rPr>
           <w:rFonts w:ascii="Times New Roman" w:hAnsi="Times New Roman" w:cs="Times New Roman"/>
           <w:sz w:val="24"/>
@@ -3940,6 +4025,7 @@
     </w:p>
     <w:p>
       <w:pPr>
+        <w:jc w:val="both"/>
         <w:rPr>
           <w:rFonts w:ascii="Times New Roman" w:hAnsi="Times New Roman" w:cs="Times New Roman"/>
           <w:sz w:val="24"/>
@@ -4098,6 +4184,32 @@
 
 <file path=word/numbering.xml><?xml version="1.0" encoding="utf-8"?>
 <w:numbering xmlns:wpc="http://schemas.microsoft.com/office/word/2010/wordprocessingCanvas" xmlns:cx="http://schemas.microsoft.com/office/drawing/2014/chartex" xmlns:cx1="http://schemas.microsoft.com/office/drawing/2015/9/8/chartex" xmlns:cx2="http://schemas.microsoft.com/office/drawing/2015/10/21/chartex" xmlns:cx3="http://schemas.microsoft.com/office/drawing/2016/5/9/chartex" xmlns:cx4="http://schemas.microsoft.com/office/drawing/2016/5/10/chartex" xmlns:cx5="http://schemas.microsoft.com/office/drawing/2016/5/11/chartex" xmlns:cx6="http://schemas.microsoft.com/office/drawing/2016/5/12/chartex" xmlns:cx7="http://schemas.microsoft.com/office/drawing/2016/5/13/chartex" xmlns:cx8="http://schemas.microsoft.com/office/drawing/2016/5/14/chartex" xmlns:mc="http://schemas.openxmlformats.org/markup-compatibility/2006" xmlns:aink="http://schemas.microsoft.com/office/drawing/2016/ink" xmlns:am3d="http://schemas.microsoft.com/office/drawing/2017/model3d" xmlns:o="urn:schemas-microsoft-com:office:office" xmlns:r="http://schemas.openxmlformats.org/officeDocument/2006/relationships" xmlns:m="http://schemas.openxmlformats.org/officeDocument/2006/math" xmlns:v="urn:schemas-microsoft-com:vml" xmlns:wp14="http://schemas.microsoft.com/office/word/2010/wordprocessingDrawing" xmlns:wp="http://schemas.openxmlformats.org/drawingml/2006/wordprocessingDrawing" xmlns:w10="urn:schemas-microsoft-com:office:word" xmlns:w="http://schemas.openxmlformats.org/wordprocessingml/2006/main" xmlns:w14="http://schemas.microsoft.com/office/word/2010/wordml" xmlns:w15="http://schemas.microsoft.com/office/word/2012/wordml" xmlns:w16cex="http://schemas.microsoft.com/office/word/2018/wordml/cex" xmlns:w16cid="http://schemas.microsoft.com/office/word/2016/wordml/cid" xmlns:w16="http://schemas.microsoft.com/office/word/2018/wordml" xmlns:w16se="http://schemas.microsoft.com/office/word/2015/wordml/symex" xmlns:wpg="http://schemas.microsoft.com/office/word/2010/wordprocessingGroup" xmlns:wpi="http://schemas.microsoft.com/office/word/2010/wordprocessingInk" xmlns:wne="http://schemas.microsoft.com/office/word/2006/wordml" xmlns:wps="http://schemas.microsoft.com/office/word/2010/wordprocessingShape" mc:Ignorable="w14 w15 w16se w16cid w16 w16cex wp14">
+  <w:numPicBullet w:numPicBulletId="0">
+    <w:pict>
+      <v:shapetype id="_x0000_t75" coordsize="21600,21600" o:spt="75" o:preferrelative="t" path="m@4@5l@4@11@9@11@9@5xe" filled="f" stroked="f">
+        <v:stroke joinstyle="miter"/>
+        <v:formulas>
+          <v:f eqn="if lineDrawn pixelLineWidth 0"/>
+          <v:f eqn="sum @0 1 0"/>
+          <v:f eqn="sum 0 0 @1"/>
+          <v:f eqn="prod @2 1 2"/>
+          <v:f eqn="prod @3 21600 pixelWidth"/>
+          <v:f eqn="prod @3 21600 pixelHeight"/>
+          <v:f eqn="sum @0 0 1"/>
+          <v:f eqn="prod @6 1 2"/>
+          <v:f eqn="prod @7 21600 pixelWidth"/>
+          <v:f eqn="sum @8 21600 0"/>
+          <v:f eqn="prod @7 21600 pixelHeight"/>
+          <v:f eqn="sum @10 21600 0"/>
+        </v:formulas>
+        <v:path o:extrusionok="f" gradientshapeok="t" o:connecttype="rect"/>
+        <o:lock v:ext="edit" aspectratio="t"/>
+      </v:shapetype>
+      <v:shape id="_x0000_i1028" type="#_x0000_t75" style="width:12pt;height:12pt" o:bullet="t">
+        <v:imagedata r:id="rId1" o:title="msoF8A7"/>
+      </v:shape>
+    </w:pict>
+  </w:numPicBullet>
   <w:abstractNum w:abstractNumId="0" w15:restartNumberingAfterBreak="0">
     <w:nsid w:val="19934FD2"/>
     <w:multiLevelType w:val="hybridMultilevel"/>
@@ -4108,7 +4220,7 @@
       <w:lvlText w:val="%1."/>
       <w:lvlJc w:val="left"/>
       <w:pPr>
-        <w:ind w:left="720" w:hanging="360"/>
+        <w:ind w:left="360" w:hanging="360"/>
       </w:pPr>
       <w:rPr>
         <w:rFonts w:hint="default"/>
@@ -4120,7 +4232,7 @@
       <w:lvlText w:val="%2."/>
       <w:lvlJc w:val="left"/>
       <w:pPr>
-        <w:ind w:left="1440" w:hanging="360"/>
+        <w:ind w:left="1080" w:hanging="360"/>
       </w:pPr>
     </w:lvl>
     <w:lvl w:ilvl="2" w:tplc="0809001B" w:tentative="1">
@@ -4129,7 +4241,7 @@
       <w:lvlText w:val="%3."/>
       <w:lvlJc w:val="right"/>
       <w:pPr>
-        <w:ind w:left="2160" w:hanging="180"/>
+        <w:ind w:left="1800" w:hanging="180"/>
       </w:pPr>
     </w:lvl>
     <w:lvl w:ilvl="3" w:tplc="0809000F" w:tentative="1">
@@ -4138,7 +4250,7 @@
       <w:lvlText w:val="%4."/>
       <w:lvlJc w:val="left"/>
       <w:pPr>
-        <w:ind w:left="2880" w:hanging="360"/>
+        <w:ind w:left="2520" w:hanging="360"/>
       </w:pPr>
     </w:lvl>
     <w:lvl w:ilvl="4" w:tplc="08090019" w:tentative="1">
@@ -4147,7 +4259,7 @@
       <w:lvlText w:val="%5."/>
       <w:lvlJc w:val="left"/>
       <w:pPr>
-        <w:ind w:left="3600" w:hanging="360"/>
+        <w:ind w:left="3240" w:hanging="360"/>
       </w:pPr>
     </w:lvl>
     <w:lvl w:ilvl="5" w:tplc="0809001B" w:tentative="1">
@@ -4156,7 +4268,7 @@
       <w:lvlText w:val="%6."/>
       <w:lvlJc w:val="right"/>
       <w:pPr>
-        <w:ind w:left="4320" w:hanging="180"/>
+        <w:ind w:left="3960" w:hanging="180"/>
       </w:pPr>
     </w:lvl>
     <w:lvl w:ilvl="6" w:tplc="0809000F" w:tentative="1">
@@ -4165,7 +4277,7 @@
       <w:lvlText w:val="%7."/>
       <w:lvlJc w:val="left"/>
       <w:pPr>
-        <w:ind w:left="5040" w:hanging="360"/>
+        <w:ind w:left="4680" w:hanging="360"/>
       </w:pPr>
     </w:lvl>
     <w:lvl w:ilvl="7" w:tplc="08090019" w:tentative="1">
@@ -4174,7 +4286,7 @@
       <w:lvlText w:val="%8."/>
       <w:lvlJc w:val="left"/>
       <w:pPr>
-        <w:ind w:left="5760" w:hanging="360"/>
+        <w:ind w:left="5400" w:hanging="360"/>
       </w:pPr>
     </w:lvl>
     <w:lvl w:ilvl="8" w:tplc="0809001B" w:tentative="1">
@@ -4183,7 +4295,7 @@
       <w:lvlText w:val="%9."/>
       <w:lvlJc w:val="right"/>
       <w:pPr>
-        <w:ind w:left="6480" w:hanging="180"/>
+        <w:ind w:left="6120" w:hanging="180"/>
       </w:pPr>
     </w:lvl>
   </w:abstractNum>
@@ -4280,7 +4392,7 @@
   <w:abstractNum w:abstractNumId="2" w15:restartNumberingAfterBreak="0">
     <w:nsid w:val="4BF7061A"/>
     <w:multiLevelType w:val="hybridMultilevel"/>
-    <w:tmpl w:val="9E9C4722"/>
+    <w:tmpl w:val="EB524DE0"/>
     <w:lvl w:ilvl="0" w:tplc="757ED4E2">
       <w:numFmt w:val="bullet"/>
       <w:lvlText w:val=""/>
@@ -4292,28 +4404,29 @@
         <w:rFonts w:ascii="Symbol" w:eastAsiaTheme="minorHAnsi" w:hAnsi="Symbol" w:cstheme="minorBidi" w:hint="default"/>
       </w:rPr>
     </w:lvl>
-    <w:lvl w:ilvl="1" w:tplc="04130003">
+    <w:lvl w:ilvl="1" w:tplc="38090001">
       <w:start w:val="1"/>
       <w:numFmt w:val="bullet"/>
-      <w:lvlText w:val="o"/>
+      <w:lvlText w:val=""/>
       <w:lvlJc w:val="left"/>
       <w:pPr>
-        <w:ind w:left="1800" w:hanging="360"/>
+        <w:ind w:left="786" w:hanging="360"/>
       </w:pPr>
       <w:rPr>
-        <w:rFonts w:ascii="Courier New" w:hAnsi="Courier New" w:cs="Courier New" w:hint="default"/>
+        <w:rFonts w:ascii="Symbol" w:hAnsi="Symbol" w:hint="default"/>
       </w:rPr>
     </w:lvl>
-    <w:lvl w:ilvl="2" w:tplc="04130005">
+    <w:lvl w:ilvl="2" w:tplc="38090007">
       <w:start w:val="1"/>
       <w:numFmt w:val="bullet"/>
-      <w:lvlText w:val=""/>
+      <w:lvlText w:val=""/>
+      <w:lvlPicBulletId w:val="0"/>
       <w:lvlJc w:val="left"/>
       <w:pPr>
-        <w:ind w:left="2520" w:hanging="360"/>
+        <w:ind w:left="1211" w:hanging="360"/>
       </w:pPr>
       <w:rPr>
-        <w:rFonts w:ascii="Wingdings" w:hAnsi="Wingdings" w:hint="default"/>
+        <w:rFonts w:ascii="Symbol" w:hAnsi="Symbol" w:hint="default"/>
       </w:rPr>
     </w:lvl>
     <w:lvl w:ilvl="3" w:tplc="04130001" w:tentative="1">
@@ -5071,6 +5184,82 @@
     <w:uiPriority w:val="99"/>
     <w:rsid w:val="003D3D76"/>
   </w:style>
+  <w:style w:type="table" w:styleId="GridTable4">
+    <w:name w:val="Grid Table 4"/>
+    <w:basedOn w:val="TableNormal"/>
+    <w:uiPriority w:val="49"/>
+    <w:rsid w:val="001F5508"/>
+    <w:pPr>
+      <w:spacing w:after="0" w:line="240" w:lineRule="auto"/>
+    </w:pPr>
+    <w:tblPr>
+      <w:tblStyleRowBandSize w:val="1"/>
+      <w:tblStyleColBandSize w:val="1"/>
+      <w:tblBorders>
+        <w:top w:val="single" w:sz="4" w:space="0" w:color="666666" w:themeColor="text1" w:themeTint="99"/>
+        <w:left w:val="single" w:sz="4" w:space="0" w:color="666666" w:themeColor="text1" w:themeTint="99"/>
+        <w:bottom w:val="single" w:sz="4" w:space="0" w:color="666666" w:themeColor="text1" w:themeTint="99"/>
+        <w:right w:val="single" w:sz="4" w:space="0" w:color="666666" w:themeColor="text1" w:themeTint="99"/>
+        <w:insideH w:val="single" w:sz="4" w:space="0" w:color="666666" w:themeColor="text1" w:themeTint="99"/>
+        <w:insideV w:val="single" w:sz="4" w:space="0" w:color="666666" w:themeColor="text1" w:themeTint="99"/>
+      </w:tblBorders>
+    </w:tblPr>
+    <w:tblStylePr w:type="firstRow">
+      <w:rPr>
+        <w:b/>
+        <w:bCs/>
+        <w:color w:val="FFFFFF" w:themeColor="background1"/>
+      </w:rPr>
+      <w:tblPr/>
+      <w:tcPr>
+        <w:tcBorders>
+          <w:top w:val="single" w:sz="4" w:space="0" w:color="000000" w:themeColor="text1"/>
+          <w:left w:val="single" w:sz="4" w:space="0" w:color="000000" w:themeColor="text1"/>
+          <w:bottom w:val="single" w:sz="4" w:space="0" w:color="000000" w:themeColor="text1"/>
+          <w:right w:val="single" w:sz="4" w:space="0" w:color="000000" w:themeColor="text1"/>
+          <w:insideH w:val="nil"/>
+          <w:insideV w:val="nil"/>
+        </w:tcBorders>
+        <w:shd w:val="clear" w:color="auto" w:fill="000000" w:themeFill="text1"/>
+      </w:tcPr>
+    </w:tblStylePr>
+    <w:tblStylePr w:type="lastRow">
+      <w:rPr>
+        <w:b/>
+        <w:bCs/>
+      </w:rPr>
+      <w:tblPr/>
+      <w:tcPr>
+        <w:tcBorders>
+          <w:top w:val="double" w:sz="4" w:space="0" w:color="000000" w:themeColor="text1"/>
+        </w:tcBorders>
+      </w:tcPr>
+    </w:tblStylePr>
+    <w:tblStylePr w:type="firstCol">
+      <w:rPr>
+        <w:b/>
+        <w:bCs/>
+      </w:rPr>
+    </w:tblStylePr>
+    <w:tblStylePr w:type="lastCol">
+      <w:rPr>
+        <w:b/>
+        <w:bCs/>
+      </w:rPr>
+    </w:tblStylePr>
+    <w:tblStylePr w:type="band1Vert">
+      <w:tblPr/>
+      <w:tcPr>
+        <w:shd w:val="clear" w:color="auto" w:fill="CCCCCC" w:themeFill="text1" w:themeFillTint="33"/>
+      </w:tcPr>
+    </w:tblStylePr>
+    <w:tblStylePr w:type="band1Horz">
+      <w:tblPr/>
+      <w:tcPr>
+        <w:shd w:val="clear" w:color="auto" w:fill="CCCCCC" w:themeFill="text1" w:themeFillTint="33"/>
+      </w:tcPr>
+    </w:tblStylePr>
+  </w:style>
 </w:styles>
 </file>
 

</xml_diff>